<commit_message>
Added new instructions on how to compile from source. Made edits to src/imamp.hpp and IMa2p manual.docx.
Arun - 3/30/2015
</commit_message>
<xml_diff>
--- a/IMa2p manual.docx
+++ b/IMa2p manual.docx
@@ -596,7 +596,57 @@
           <w:sz w:val="24"/>
           <w:szCs w:val="24"/>
         </w:rPr>
-        <w:t xml:space="preserve"> into the main folder. Once inside, type:</w:t>
+        <w:t xml:space="preserve"> into the </w:t>
+      </w:r>
+      <w:r>
+        <w:rPr>
+          <w:rFonts w:ascii="Times New Roman" w:hAnsi="Times New Roman" w:cs="Times New Roman"/>
+          <w:sz w:val="24"/>
+          <w:szCs w:val="24"/>
+        </w:rPr>
+        <w:t>IMa2p</w:t>
+      </w:r>
+      <w:r>
+        <w:rPr>
+          <w:rFonts w:ascii="Times New Roman" w:hAnsi="Times New Roman" w:cs="Times New Roman"/>
+          <w:sz w:val="24"/>
+          <w:szCs w:val="24"/>
+        </w:rPr>
+        <w:t xml:space="preserve"> folder.</w:t>
+      </w:r>
+      <w:r>
+        <w:rPr>
+          <w:rFonts w:ascii="Times New Roman" w:hAnsi="Times New Roman" w:cs="Times New Roman"/>
+          <w:sz w:val="24"/>
+          <w:szCs w:val="24"/>
+        </w:rPr>
+        <w:t xml:space="preserve"> Figure out where you want to install IMa2p – let’s call this “/path/</w:t>
+      </w:r>
+      <w:proofErr w:type="spellStart"/>
+      <w:r>
+        <w:rPr>
+          <w:rFonts w:ascii="Times New Roman" w:hAnsi="Times New Roman" w:cs="Times New Roman"/>
+          <w:sz w:val="24"/>
+          <w:szCs w:val="24"/>
+        </w:rPr>
+        <w:t>to</w:t>
+      </w:r>
+      <w:proofErr w:type="spellEnd"/>
+      <w:r>
+        <w:rPr>
+          <w:rFonts w:ascii="Times New Roman" w:hAnsi="Times New Roman" w:cs="Times New Roman"/>
+          <w:sz w:val="24"/>
+          <w:szCs w:val="24"/>
+        </w:rPr>
+        <w:t>/install” for now – wherever this occurs in the following instructions, you will have to replace it with where you want to install the program.</w:t>
+      </w:r>
+      <w:r>
+        <w:rPr>
+          <w:rFonts w:ascii="Times New Roman" w:hAnsi="Times New Roman" w:cs="Times New Roman"/>
+          <w:sz w:val="24"/>
+          <w:szCs w:val="24"/>
+        </w:rPr>
+        <w:t xml:space="preserve"> Once inside, type:</w:t>
       </w:r>
     </w:p>
     <w:p>
@@ -1019,6 +1069,7 @@
           <w:sz w:val="24"/>
           <w:szCs w:val="24"/>
         </w:rPr>
+        <w:lastRenderedPageBreak/>
         <w:t>make</w:t>
       </w:r>
       <w:proofErr w:type="gramEnd"/>
@@ -1048,7 +1099,6 @@
           <w:sz w:val="24"/>
           <w:szCs w:val="24"/>
         </w:rPr>
-        <w:lastRenderedPageBreak/>
         <w:t xml:space="preserve">This should create a </w:t>
       </w:r>
       <w:r>
@@ -1180,7 +1230,57 @@
           <w:sz w:val="24"/>
           <w:szCs w:val="24"/>
         </w:rPr>
-        <w:t xml:space="preserve"> folder, and type:</w:t>
+        <w:t xml:space="preserve"> folder,</w:t>
+      </w:r>
+      <w:r>
+        <w:rPr>
+          <w:rFonts w:ascii="Times New Roman" w:hAnsi="Times New Roman" w:cs="Times New Roman"/>
+          <w:sz w:val="24"/>
+          <w:szCs w:val="24"/>
+        </w:rPr>
+        <w:t xml:space="preserve"> and very importantly, edit the “imamp.hpp” file to comment out line 24 that reads “#include &lt;</w:t>
+      </w:r>
+      <w:proofErr w:type="spellStart"/>
+      <w:r>
+        <w:rPr>
+          <w:rFonts w:ascii="Times New Roman" w:hAnsi="Times New Roman" w:cs="Times New Roman"/>
+          <w:sz w:val="24"/>
+          <w:szCs w:val="24"/>
+        </w:rPr>
+        <w:t>config.h</w:t>
+      </w:r>
+      <w:proofErr w:type="spellEnd"/>
+      <w:r>
+        <w:rPr>
+          <w:rFonts w:ascii="Times New Roman" w:hAnsi="Times New Roman" w:cs="Times New Roman"/>
+          <w:sz w:val="24"/>
+          <w:szCs w:val="24"/>
+        </w:rPr>
+        <w:t>&gt;”.</w:t>
+      </w:r>
+      <w:r>
+        <w:rPr>
+          <w:rFonts w:ascii="Times New Roman" w:hAnsi="Times New Roman" w:cs="Times New Roman"/>
+          <w:sz w:val="24"/>
+          <w:szCs w:val="24"/>
+        </w:rPr>
+        <w:t xml:space="preserve"> </w:t>
+      </w:r>
+      <w:r>
+        <w:rPr>
+          <w:rFonts w:ascii="Times New Roman" w:hAnsi="Times New Roman" w:cs="Times New Roman"/>
+          <w:sz w:val="24"/>
+          <w:szCs w:val="24"/>
+        </w:rPr>
+        <w:t>Then</w:t>
+      </w:r>
+      <w:r>
+        <w:rPr>
+          <w:rFonts w:ascii="Times New Roman" w:hAnsi="Times New Roman" w:cs="Times New Roman"/>
+          <w:sz w:val="24"/>
+          <w:szCs w:val="24"/>
+        </w:rPr>
+        <w:t xml:space="preserve"> type:</w:t>
       </w:r>
     </w:p>
     <w:p>
@@ -3293,7 +3393,7 @@
 </file>
 
 <file path=customXml/itemProps1.xml><?xml version="1.0" encoding="utf-8"?>
-<ds:datastoreItem xmlns:ds="http://schemas.openxmlformats.org/officeDocument/2006/customXml" ds:itemID="{78E7CA20-8D58-47E3-AC5D-92E8385B6C2C}">
+<ds:datastoreItem xmlns:ds="http://schemas.openxmlformats.org/officeDocument/2006/customXml" ds:itemID="{0A7FE0B0-6321-4100-AD58-E770D3E29EC3}">
   <ds:schemaRefs>
     <ds:schemaRef ds:uri="http://schemas.openxmlformats.org/officeDocument/2006/bibliography"/>
   </ds:schemaRefs>

</xml_diff>

<commit_message>
Added updated manual - AS
</commit_message>
<xml_diff>
--- a/IMa2p manual.docx
+++ b/IMa2p manual.docx
@@ -142,25 +142,7 @@
           <w:sz w:val="24"/>
           <w:szCs w:val="24"/>
         </w:rPr>
-        <w:t xml:space="preserve">, a parallel version of IMa2, implemented under an </w:t>
-      </w:r>
-      <w:proofErr w:type="spellStart"/>
-      <w:r>
-        <w:rPr>
-          <w:rFonts w:ascii="Times New Roman" w:hAnsi="Times New Roman" w:cs="Times New Roman"/>
-          <w:sz w:val="24"/>
-          <w:szCs w:val="24"/>
-        </w:rPr>
-        <w:t>OpenMPI</w:t>
-      </w:r>
-      <w:proofErr w:type="spellEnd"/>
-      <w:r>
-        <w:rPr>
-          <w:rFonts w:ascii="Times New Roman" w:hAnsi="Times New Roman" w:cs="Times New Roman"/>
-          <w:sz w:val="24"/>
-          <w:szCs w:val="24"/>
-        </w:rPr>
-        <w:t xml:space="preserve">-C++ framework. </w:t>
+        <w:t xml:space="preserve">, a parallel version of IMa2, implemented under an OpenMPI-C++ framework. </w:t>
       </w:r>
     </w:p>
     <w:p>
@@ -217,25 +199,7 @@
           <w:sz w:val="24"/>
           <w:szCs w:val="24"/>
         </w:rPr>
-        <w:t xml:space="preserve"> documentation on using IMa2 and IM/</w:t>
-      </w:r>
-      <w:proofErr w:type="spellStart"/>
-      <w:r>
-        <w:rPr>
-          <w:rFonts w:ascii="Times New Roman" w:hAnsi="Times New Roman" w:cs="Times New Roman"/>
-          <w:sz w:val="24"/>
-          <w:szCs w:val="24"/>
-        </w:rPr>
-        <w:t>IMa</w:t>
-      </w:r>
-      <w:proofErr w:type="spellEnd"/>
-      <w:r>
-        <w:rPr>
-          <w:rFonts w:ascii="Times New Roman" w:hAnsi="Times New Roman" w:cs="Times New Roman"/>
-          <w:sz w:val="24"/>
-          <w:szCs w:val="24"/>
-        </w:rPr>
-        <w:t xml:space="preserve"> for further details</w:t>
+        <w:t xml:space="preserve"> documentation on using IMa2 and IM/IMa for further details</w:t>
       </w:r>
       <w:r>
         <w:rPr>
@@ -267,124 +231,24 @@
           <w:sz w:val="24"/>
           <w:szCs w:val="24"/>
         </w:rPr>
-        <w:t xml:space="preserve">Compiling using </w:t>
-      </w:r>
-      <w:proofErr w:type="spellStart"/>
-      <w:r>
-        <w:rPr>
-          <w:rFonts w:ascii="Times New Roman" w:hAnsi="Times New Roman" w:cs="Times New Roman"/>
-          <w:sz w:val="24"/>
-          <w:szCs w:val="24"/>
-        </w:rPr>
-        <w:t>autoconf</w:t>
-      </w:r>
-      <w:proofErr w:type="spellEnd"/>
-    </w:p>
-    <w:p>
-      <w:pPr>
-        <w:rPr>
-          <w:rFonts w:ascii="Times New Roman" w:hAnsi="Times New Roman" w:cs="Times New Roman"/>
-          <w:sz w:val="24"/>
-          <w:szCs w:val="24"/>
-        </w:rPr>
-      </w:pPr>
-      <w:r>
-        <w:rPr>
-          <w:rFonts w:ascii="Times New Roman" w:hAnsi="Times New Roman" w:cs="Times New Roman"/>
-          <w:sz w:val="24"/>
-          <w:szCs w:val="24"/>
-        </w:rPr>
-        <w:t xml:space="preserve">IMa2p has been written using the </w:t>
-      </w:r>
-      <w:proofErr w:type="spellStart"/>
-      <w:r>
-        <w:rPr>
-          <w:rFonts w:ascii="Times New Roman" w:hAnsi="Times New Roman" w:cs="Times New Roman"/>
-          <w:sz w:val="24"/>
-          <w:szCs w:val="24"/>
-        </w:rPr>
-        <w:t>OpenMPI</w:t>
-      </w:r>
-      <w:proofErr w:type="spellEnd"/>
-      <w:r>
-        <w:rPr>
-          <w:rFonts w:ascii="Times New Roman" w:hAnsi="Times New Roman" w:cs="Times New Roman"/>
-          <w:sz w:val="24"/>
-          <w:szCs w:val="24"/>
-        </w:rPr>
-        <w:t xml:space="preserve">-C++ framework, and can be compiled using standard MPI flavors of the GNU compiler (including </w:t>
-      </w:r>
-      <w:proofErr w:type="spellStart"/>
-      <w:r>
-        <w:rPr>
-          <w:rFonts w:ascii="Times New Roman" w:hAnsi="Times New Roman" w:cs="Times New Roman"/>
-          <w:sz w:val="24"/>
-          <w:szCs w:val="24"/>
-        </w:rPr>
-        <w:t>mpicc</w:t>
-      </w:r>
-      <w:proofErr w:type="spellEnd"/>
-      <w:r>
-        <w:rPr>
-          <w:rFonts w:ascii="Times New Roman" w:hAnsi="Times New Roman" w:cs="Times New Roman"/>
-          <w:sz w:val="24"/>
-          <w:szCs w:val="24"/>
-        </w:rPr>
-        <w:t xml:space="preserve"> and </w:t>
-      </w:r>
-      <w:proofErr w:type="spellStart"/>
-      <w:r>
-        <w:rPr>
-          <w:rFonts w:ascii="Times New Roman" w:hAnsi="Times New Roman" w:cs="Times New Roman"/>
-          <w:sz w:val="24"/>
-          <w:szCs w:val="24"/>
-        </w:rPr>
-        <w:t>mpicxx</w:t>
-      </w:r>
-      <w:proofErr w:type="spellEnd"/>
-      <w:r>
-        <w:rPr>
-          <w:rFonts w:ascii="Times New Roman" w:hAnsi="Times New Roman" w:cs="Times New Roman"/>
-          <w:sz w:val="24"/>
-          <w:szCs w:val="24"/>
-        </w:rPr>
-        <w:t xml:space="preserve">).  </w:t>
-      </w:r>
-      <w:proofErr w:type="spellStart"/>
-      <w:r>
-        <w:rPr>
-          <w:rFonts w:ascii="Times New Roman" w:hAnsi="Times New Roman" w:cs="Times New Roman"/>
-          <w:sz w:val="24"/>
-          <w:szCs w:val="24"/>
-        </w:rPr>
-        <w:t>OpenMPI</w:t>
-      </w:r>
-      <w:proofErr w:type="spellEnd"/>
-      <w:r>
-        <w:rPr>
-          <w:rFonts w:ascii="Times New Roman" w:hAnsi="Times New Roman" w:cs="Times New Roman"/>
-          <w:sz w:val="24"/>
-          <w:szCs w:val="24"/>
-        </w:rPr>
-        <w:t xml:space="preserve"> must be installed.  For details on installing </w:t>
-      </w:r>
-      <w:proofErr w:type="spellStart"/>
-      <w:r>
-        <w:rPr>
-          <w:rFonts w:ascii="Times New Roman" w:hAnsi="Times New Roman" w:cs="Times New Roman"/>
-          <w:sz w:val="24"/>
-          <w:szCs w:val="24"/>
-        </w:rPr>
-        <w:t>OpenMPI</w:t>
-      </w:r>
-      <w:proofErr w:type="spellEnd"/>
-      <w:r>
-        <w:rPr>
-          <w:rFonts w:ascii="Times New Roman" w:hAnsi="Times New Roman" w:cs="Times New Roman"/>
-          <w:sz w:val="24"/>
-          <w:szCs w:val="24"/>
-        </w:rPr>
-        <w:t>, please see</w:t>
+        <w:t>Compiling using autoconf</w:t>
+      </w:r>
+    </w:p>
+    <w:p>
+      <w:pPr>
+        <w:rPr>
+          <w:rFonts w:ascii="Times New Roman" w:hAnsi="Times New Roman" w:cs="Times New Roman"/>
+          <w:sz w:val="24"/>
+          <w:szCs w:val="24"/>
+        </w:rPr>
+      </w:pPr>
+      <w:r>
+        <w:rPr>
+          <w:rFonts w:ascii="Times New Roman" w:hAnsi="Times New Roman" w:cs="Times New Roman"/>
+          <w:sz w:val="24"/>
+          <w:szCs w:val="24"/>
+        </w:rPr>
+        <w:t>IMa2p has been written using the OpenMPI-C++ framework, and can be compiled using standard MPI flavors of the GNU compiler (including mpicc and mpicxx).  OpenMPI must be installed.  For details on installing OpenMPI, please see</w:t>
       </w:r>
       <w:r>
         <w:rPr>
@@ -413,6 +277,14 @@
         </w:rPr>
         <w:t xml:space="preserve">. </w:t>
       </w:r>
+      <w:r>
+        <w:rPr>
+          <w:rFonts w:ascii="Times New Roman" w:hAnsi="Times New Roman" w:cs="Times New Roman"/>
+          <w:sz w:val="24"/>
+          <w:szCs w:val="24"/>
+        </w:rPr>
+        <w:t>Also, once installed, please make sure that the “bin” directory of OpenMPI (which contains all the compilers, and executables) is added to your machine’s path.</w:t>
+      </w:r>
     </w:p>
     <w:p>
       <w:pPr>
@@ -429,27 +301,8 @@
           <w:sz w:val="24"/>
           <w:szCs w:val="24"/>
         </w:rPr>
-        <w:t xml:space="preserve">If you have already installed </w:t>
-      </w:r>
-      <w:proofErr w:type="spellStart"/>
-      <w:r>
-        <w:rPr>
-          <w:rFonts w:ascii="Times New Roman" w:hAnsi="Times New Roman" w:cs="Times New Roman"/>
-          <w:sz w:val="24"/>
-          <w:szCs w:val="24"/>
-        </w:rPr>
-        <w:t>OpenMPI</w:t>
-      </w:r>
-      <w:proofErr w:type="spellEnd"/>
-      <w:r>
-        <w:rPr>
-          <w:rFonts w:ascii="Times New Roman" w:hAnsi="Times New Roman" w:cs="Times New Roman"/>
-          <w:sz w:val="24"/>
-          <w:szCs w:val="24"/>
-        </w:rPr>
-        <w:t xml:space="preserve">, to compile using </w:t>
-      </w:r>
-      <w:proofErr w:type="spellStart"/>
+        <w:t xml:space="preserve">If you have already installed OpenMPI, to compile using </w:t>
+      </w:r>
       <w:r>
         <w:rPr>
           <w:rFonts w:ascii="Times New Roman" w:hAnsi="Times New Roman" w:cs="Times New Roman"/>
@@ -460,50 +313,13 @@
         </w:rPr>
         <w:t>autoconf</w:t>
       </w:r>
-      <w:proofErr w:type="spellEnd"/>
-      <w:r>
-        <w:rPr>
-          <w:rFonts w:ascii="Times New Roman" w:hAnsi="Times New Roman" w:cs="Times New Roman"/>
-          <w:sz w:val="24"/>
-          <w:szCs w:val="24"/>
-        </w:rPr>
-        <w:t xml:space="preserve"> (assuming you have some stable version of </w:t>
-      </w:r>
-      <w:proofErr w:type="spellStart"/>
-      <w:r>
-        <w:rPr>
-          <w:rFonts w:ascii="Times New Roman" w:hAnsi="Times New Roman" w:cs="Times New Roman"/>
-          <w:sz w:val="24"/>
-          <w:szCs w:val="24"/>
-        </w:rPr>
-        <w:t>autoconf</w:t>
-      </w:r>
-      <w:proofErr w:type="spellEnd"/>
-      <w:r>
-        <w:rPr>
-          <w:rFonts w:ascii="Times New Roman" w:hAnsi="Times New Roman" w:cs="Times New Roman"/>
-          <w:sz w:val="24"/>
-          <w:szCs w:val="24"/>
-        </w:rPr>
-        <w:t xml:space="preserve"> on your </w:t>
-      </w:r>
-      <w:proofErr w:type="gramStart"/>
-      <w:r>
-        <w:rPr>
-          <w:rFonts w:ascii="Times New Roman" w:hAnsi="Times New Roman" w:cs="Times New Roman"/>
-          <w:sz w:val="24"/>
-          <w:szCs w:val="24"/>
-        </w:rPr>
-        <w:t>Unix</w:t>
-      </w:r>
-      <w:proofErr w:type="gramEnd"/>
-      <w:r>
-        <w:rPr>
-          <w:rFonts w:ascii="Times New Roman" w:hAnsi="Times New Roman" w:cs="Times New Roman"/>
-          <w:sz w:val="24"/>
-          <w:szCs w:val="24"/>
-        </w:rPr>
-        <w:t xml:space="preserve"> machine – else see</w:t>
+      <w:r>
+        <w:rPr>
+          <w:rFonts w:ascii="Times New Roman" w:hAnsi="Times New Roman" w:cs="Times New Roman"/>
+          <w:sz w:val="24"/>
+          <w:szCs w:val="24"/>
+        </w:rPr>
+        <w:t xml:space="preserve"> (assuming you have some stable version of autoconf on your Unix machine – else see</w:t>
       </w:r>
       <w:r>
         <w:rPr>
@@ -558,7 +374,6 @@
         </w:rPr>
         <w:t>/</w:t>
       </w:r>
-      <w:proofErr w:type="spellStart"/>
       <w:r>
         <w:rPr>
           <w:rFonts w:ascii="Times New Roman" w:hAnsi="Times New Roman" w:cs="Times New Roman"/>
@@ -569,7 +384,6 @@
         </w:rPr>
         <w:t>untar</w:t>
       </w:r>
-      <w:proofErr w:type="spellEnd"/>
       <w:r>
         <w:rPr>
           <w:rFonts w:ascii="Times New Roman" w:hAnsi="Times New Roman" w:cs="Times New Roman"/>
@@ -578,7 +392,6 @@
         </w:rPr>
         <w:t xml:space="preserve"> it, then </w:t>
       </w:r>
-      <w:proofErr w:type="spellStart"/>
       <w:r>
         <w:rPr>
           <w:rFonts w:ascii="Times New Roman" w:hAnsi="Times New Roman" w:cs="Times New Roman"/>
@@ -589,64 +402,21 @@
         </w:rPr>
         <w:t>cd</w:t>
       </w:r>
-      <w:proofErr w:type="spellEnd"/>
-      <w:r>
-        <w:rPr>
-          <w:rFonts w:ascii="Times New Roman" w:hAnsi="Times New Roman" w:cs="Times New Roman"/>
-          <w:sz w:val="24"/>
-          <w:szCs w:val="24"/>
-        </w:rPr>
-        <w:t xml:space="preserve"> into the </w:t>
-      </w:r>
-      <w:r>
-        <w:rPr>
-          <w:rFonts w:ascii="Times New Roman" w:hAnsi="Times New Roman" w:cs="Times New Roman"/>
-          <w:sz w:val="24"/>
-          <w:szCs w:val="24"/>
-        </w:rPr>
-        <w:t>IMa2p</w:t>
-      </w:r>
-      <w:r>
-        <w:rPr>
-          <w:rFonts w:ascii="Times New Roman" w:hAnsi="Times New Roman" w:cs="Times New Roman"/>
-          <w:sz w:val="24"/>
-          <w:szCs w:val="24"/>
-        </w:rPr>
-        <w:t xml:space="preserve"> folder.</w:t>
-      </w:r>
-      <w:r>
-        <w:rPr>
-          <w:rFonts w:ascii="Times New Roman" w:hAnsi="Times New Roman" w:cs="Times New Roman"/>
-          <w:sz w:val="24"/>
-          <w:szCs w:val="24"/>
-        </w:rPr>
-        <w:t xml:space="preserve"> Figure out where you want to install IMa2p – let’s call this “/path/</w:t>
-      </w:r>
-      <w:proofErr w:type="spellStart"/>
-      <w:r>
-        <w:rPr>
-          <w:rFonts w:ascii="Times New Roman" w:hAnsi="Times New Roman" w:cs="Times New Roman"/>
-          <w:sz w:val="24"/>
-          <w:szCs w:val="24"/>
-        </w:rPr>
-        <w:t>to</w:t>
-      </w:r>
-      <w:proofErr w:type="spellEnd"/>
-      <w:r>
-        <w:rPr>
-          <w:rFonts w:ascii="Times New Roman" w:hAnsi="Times New Roman" w:cs="Times New Roman"/>
-          <w:sz w:val="24"/>
-          <w:szCs w:val="24"/>
-        </w:rPr>
-        <w:t>/install” for now – wherever this occurs in the following instructions, you will have to replace it with where you want to install the program.</w:t>
-      </w:r>
-      <w:r>
-        <w:rPr>
-          <w:rFonts w:ascii="Times New Roman" w:hAnsi="Times New Roman" w:cs="Times New Roman"/>
-          <w:sz w:val="24"/>
-          <w:szCs w:val="24"/>
-        </w:rPr>
-        <w:t xml:space="preserve"> Once inside, type:</w:t>
+      <w:r>
+        <w:rPr>
+          <w:rFonts w:ascii="Times New Roman" w:hAnsi="Times New Roman" w:cs="Times New Roman"/>
+          <w:sz w:val="24"/>
+          <w:szCs w:val="24"/>
+        </w:rPr>
+        <w:t xml:space="preserve"> into the</w:t>
+      </w:r>
+      <w:r>
+        <w:rPr>
+          <w:rFonts w:ascii="Times New Roman" w:hAnsi="Times New Roman" w:cs="Times New Roman"/>
+          <w:sz w:val="24"/>
+          <w:szCs w:val="24"/>
+        </w:rPr>
+        <w:t xml:space="preserve"> folder. Once inside, type:</w:t>
       </w:r>
     </w:p>
     <w:p>
@@ -658,71 +428,15 @@
           <w:szCs w:val="24"/>
         </w:rPr>
       </w:pPr>
-      <w:proofErr w:type="gramStart"/>
-      <w:r>
-        <w:rPr>
-          <w:rFonts w:ascii="Times New Roman" w:hAnsi="Times New Roman" w:cs="Times New Roman"/>
-          <w:i/>
-          <w:iCs/>
-          <w:sz w:val="24"/>
-          <w:szCs w:val="24"/>
-        </w:rPr>
-        <w:t>./</w:t>
-      </w:r>
-      <w:proofErr w:type="gramEnd"/>
-      <w:r>
-        <w:rPr>
-          <w:rFonts w:ascii="Times New Roman" w:hAnsi="Times New Roman" w:cs="Times New Roman"/>
-          <w:i/>
-          <w:iCs/>
-          <w:sz w:val="24"/>
-          <w:szCs w:val="24"/>
-        </w:rPr>
-        <w:t>configure –with-</w:t>
-      </w:r>
-      <w:proofErr w:type="spellStart"/>
-      <w:r>
-        <w:rPr>
-          <w:rFonts w:ascii="Times New Roman" w:hAnsi="Times New Roman" w:cs="Times New Roman"/>
-          <w:i/>
-          <w:iCs/>
-          <w:sz w:val="24"/>
-          <w:szCs w:val="24"/>
-        </w:rPr>
-        <w:t>mpi</w:t>
-      </w:r>
-      <w:proofErr w:type="spellEnd"/>
-      <w:r>
-        <w:rPr>
-          <w:rFonts w:ascii="Times New Roman" w:hAnsi="Times New Roman" w:cs="Times New Roman"/>
-          <w:i/>
-          <w:iCs/>
-          <w:sz w:val="24"/>
-          <w:szCs w:val="24"/>
-        </w:rPr>
-        <w:t>=yes –prefix=/path/</w:t>
-      </w:r>
-      <w:proofErr w:type="spellStart"/>
-      <w:r>
-        <w:rPr>
-          <w:rFonts w:ascii="Times New Roman" w:hAnsi="Times New Roman" w:cs="Times New Roman"/>
-          <w:i/>
-          <w:iCs/>
-          <w:sz w:val="24"/>
-          <w:szCs w:val="24"/>
-        </w:rPr>
-        <w:t>to</w:t>
-      </w:r>
-      <w:proofErr w:type="spellEnd"/>
-      <w:r>
-        <w:rPr>
-          <w:rFonts w:ascii="Times New Roman" w:hAnsi="Times New Roman" w:cs="Times New Roman"/>
-          <w:i/>
-          <w:iCs/>
-          <w:sz w:val="24"/>
-          <w:szCs w:val="24"/>
-        </w:rPr>
-        <w:t>/install</w:t>
+      <w:r>
+        <w:rPr>
+          <w:rFonts w:ascii="Times New Roman" w:hAnsi="Times New Roman" w:cs="Times New Roman"/>
+          <w:i/>
+          <w:iCs/>
+          <w:sz w:val="24"/>
+          <w:szCs w:val="24"/>
+        </w:rPr>
+        <w:t>./configure –with-mpi=yes –prefix=/path/to/install</w:t>
       </w:r>
     </w:p>
     <w:p>
@@ -758,25 +472,7 @@
           <w:sz w:val="24"/>
           <w:szCs w:val="24"/>
         </w:rPr>
-        <w:t xml:space="preserve">If you aren’t sure, the configuration script will determine if your machine contains </w:t>
-      </w:r>
-      <w:proofErr w:type="spellStart"/>
-      <w:r>
-        <w:rPr>
-          <w:rFonts w:ascii="Times New Roman" w:hAnsi="Times New Roman" w:cs="Times New Roman"/>
-          <w:sz w:val="24"/>
-          <w:szCs w:val="24"/>
-        </w:rPr>
-        <w:t>OpenMPI</w:t>
-      </w:r>
-      <w:proofErr w:type="spellEnd"/>
-      <w:r>
-        <w:rPr>
-          <w:rFonts w:ascii="Times New Roman" w:hAnsi="Times New Roman" w:cs="Times New Roman"/>
-          <w:sz w:val="24"/>
-          <w:szCs w:val="24"/>
-        </w:rPr>
-        <w:t xml:space="preserve"> definitions or not, and create ‘make’ files accordingly. To do this:</w:t>
+        <w:t>If you aren’t sure, the configuration script will determine if your machine contains OpenMPI definitions or not, and create ‘make’ files accordingly. To do this:</w:t>
       </w:r>
     </w:p>
     <w:p>
@@ -790,81 +486,35 @@
           <w:szCs w:val="24"/>
         </w:rPr>
       </w:pPr>
-      <w:proofErr w:type="gramStart"/>
-      <w:r>
-        <w:rPr>
-          <w:rFonts w:ascii="Times New Roman" w:hAnsi="Times New Roman" w:cs="Times New Roman"/>
-          <w:i/>
-          <w:iCs/>
-          <w:sz w:val="24"/>
-          <w:szCs w:val="24"/>
-        </w:rPr>
-        <w:t>./</w:t>
-      </w:r>
-      <w:proofErr w:type="gramEnd"/>
-      <w:r>
-        <w:rPr>
-          <w:rFonts w:ascii="Times New Roman" w:hAnsi="Times New Roman" w:cs="Times New Roman"/>
-          <w:i/>
-          <w:iCs/>
-          <w:sz w:val="24"/>
-          <w:szCs w:val="24"/>
-        </w:rPr>
-        <w:t>configure –with-</w:t>
-      </w:r>
-      <w:proofErr w:type="spellStart"/>
-      <w:r>
-        <w:rPr>
-          <w:rFonts w:ascii="Times New Roman" w:hAnsi="Times New Roman" w:cs="Times New Roman"/>
-          <w:i/>
-          <w:iCs/>
-          <w:sz w:val="24"/>
-          <w:szCs w:val="24"/>
-        </w:rPr>
-        <w:t>mpi</w:t>
-      </w:r>
-      <w:proofErr w:type="spellEnd"/>
-      <w:r>
-        <w:rPr>
-          <w:rFonts w:ascii="Times New Roman" w:hAnsi="Times New Roman" w:cs="Times New Roman"/>
-          <w:i/>
-          <w:iCs/>
-          <w:sz w:val="24"/>
-          <w:szCs w:val="24"/>
-        </w:rPr>
-        <w:t>=auto</w:t>
-      </w:r>
-      <w:r>
-        <w:rPr>
-          <w:rFonts w:ascii="Times New Roman" w:hAnsi="Times New Roman" w:cs="Times New Roman"/>
-          <w:i/>
-          <w:iCs/>
-          <w:sz w:val="24"/>
-          <w:szCs w:val="24"/>
-        </w:rPr>
-        <w:t xml:space="preserve"> –prefix=/path/</w:t>
-      </w:r>
-      <w:proofErr w:type="spellStart"/>
-      <w:r>
-        <w:rPr>
-          <w:rFonts w:ascii="Times New Roman" w:hAnsi="Times New Roman" w:cs="Times New Roman"/>
-          <w:i/>
-          <w:iCs/>
-          <w:sz w:val="24"/>
-          <w:szCs w:val="24"/>
-        </w:rPr>
-        <w:t>to</w:t>
-      </w:r>
-      <w:proofErr w:type="spellEnd"/>
-      <w:r>
-        <w:rPr>
-          <w:rFonts w:ascii="Times New Roman" w:hAnsi="Times New Roman" w:cs="Times New Roman"/>
-          <w:i/>
-          <w:iCs/>
-          <w:sz w:val="24"/>
-          <w:szCs w:val="24"/>
-        </w:rPr>
-        <w:t>/install</w:t>
+      <w:r>
+        <w:rPr>
+          <w:rFonts w:ascii="Times New Roman" w:hAnsi="Times New Roman" w:cs="Times New Roman"/>
+          <w:i/>
+          <w:iCs/>
+          <w:sz w:val="24"/>
+          <w:szCs w:val="24"/>
+        </w:rPr>
+        <w:t>./configure –with-</w:t>
+      </w:r>
+      <w:r>
+        <w:rPr>
+          <w:rFonts w:ascii="Times New Roman" w:hAnsi="Times New Roman" w:cs="Times New Roman"/>
+          <w:i/>
+          <w:iCs/>
+          <w:sz w:val="24"/>
+          <w:szCs w:val="24"/>
+        </w:rPr>
+        <w:t>mpi=auto</w:t>
+      </w:r>
+      <w:r>
+        <w:rPr>
+          <w:rFonts w:ascii="Times New Roman" w:hAnsi="Times New Roman" w:cs="Times New Roman"/>
+          <w:i/>
+          <w:iCs/>
+          <w:sz w:val="24"/>
+          <w:szCs w:val="24"/>
+        </w:rPr>
+        <w:t xml:space="preserve"> –prefix=/path/to/install</w:t>
       </w:r>
     </w:p>
     <w:p>
@@ -894,81 +544,35 @@
           <w:szCs w:val="24"/>
         </w:rPr>
       </w:pPr>
-      <w:proofErr w:type="gramStart"/>
-      <w:r>
-        <w:rPr>
-          <w:rFonts w:ascii="Times New Roman" w:hAnsi="Times New Roman" w:cs="Times New Roman"/>
-          <w:i/>
-          <w:iCs/>
-          <w:sz w:val="24"/>
-          <w:szCs w:val="24"/>
-        </w:rPr>
-        <w:t>./</w:t>
-      </w:r>
-      <w:proofErr w:type="gramEnd"/>
-      <w:r>
-        <w:rPr>
-          <w:rFonts w:ascii="Times New Roman" w:hAnsi="Times New Roman" w:cs="Times New Roman"/>
-          <w:i/>
-          <w:iCs/>
-          <w:sz w:val="24"/>
-          <w:szCs w:val="24"/>
-        </w:rPr>
-        <w:t>configure –with-</w:t>
-      </w:r>
-      <w:proofErr w:type="spellStart"/>
-      <w:r>
-        <w:rPr>
-          <w:rFonts w:ascii="Times New Roman" w:hAnsi="Times New Roman" w:cs="Times New Roman"/>
-          <w:i/>
-          <w:iCs/>
-          <w:sz w:val="24"/>
-          <w:szCs w:val="24"/>
-        </w:rPr>
-        <w:t>mpi</w:t>
-      </w:r>
-      <w:proofErr w:type="spellEnd"/>
-      <w:r>
-        <w:rPr>
-          <w:rFonts w:ascii="Times New Roman" w:hAnsi="Times New Roman" w:cs="Times New Roman"/>
-          <w:i/>
-          <w:iCs/>
-          <w:sz w:val="24"/>
-          <w:szCs w:val="24"/>
-        </w:rPr>
-        <w:t>=no</w:t>
-      </w:r>
-      <w:r>
-        <w:rPr>
-          <w:rFonts w:ascii="Times New Roman" w:hAnsi="Times New Roman" w:cs="Times New Roman"/>
-          <w:i/>
-          <w:iCs/>
-          <w:sz w:val="24"/>
-          <w:szCs w:val="24"/>
-        </w:rPr>
-        <w:t xml:space="preserve"> –prefix=/path/</w:t>
-      </w:r>
-      <w:proofErr w:type="spellStart"/>
-      <w:r>
-        <w:rPr>
-          <w:rFonts w:ascii="Times New Roman" w:hAnsi="Times New Roman" w:cs="Times New Roman"/>
-          <w:i/>
-          <w:iCs/>
-          <w:sz w:val="24"/>
-          <w:szCs w:val="24"/>
-        </w:rPr>
-        <w:t>to</w:t>
-      </w:r>
-      <w:proofErr w:type="spellEnd"/>
-      <w:r>
-        <w:rPr>
-          <w:rFonts w:ascii="Times New Roman" w:hAnsi="Times New Roman" w:cs="Times New Roman"/>
-          <w:i/>
-          <w:iCs/>
-          <w:sz w:val="24"/>
-          <w:szCs w:val="24"/>
-        </w:rPr>
-        <w:t>/install</w:t>
+      <w:r>
+        <w:rPr>
+          <w:rFonts w:ascii="Times New Roman" w:hAnsi="Times New Roman" w:cs="Times New Roman"/>
+          <w:i/>
+          <w:iCs/>
+          <w:sz w:val="24"/>
+          <w:szCs w:val="24"/>
+        </w:rPr>
+        <w:t>./configure –with-</w:t>
+      </w:r>
+      <w:r>
+        <w:rPr>
+          <w:rFonts w:ascii="Times New Roman" w:hAnsi="Times New Roman" w:cs="Times New Roman"/>
+          <w:i/>
+          <w:iCs/>
+          <w:sz w:val="24"/>
+          <w:szCs w:val="24"/>
+        </w:rPr>
+        <w:t>mpi=no</w:t>
+      </w:r>
+      <w:r>
+        <w:rPr>
+          <w:rFonts w:ascii="Times New Roman" w:hAnsi="Times New Roman" w:cs="Times New Roman"/>
+          <w:i/>
+          <w:iCs/>
+          <w:sz w:val="24"/>
+          <w:szCs w:val="24"/>
+        </w:rPr>
+        <w:t xml:space="preserve"> –prefix=/path/to/install</w:t>
       </w:r>
     </w:p>
     <w:p>
@@ -986,6 +590,24 @@
           <w:sz w:val="24"/>
           <w:szCs w:val="24"/>
         </w:rPr>
+        <w:t>Note however, that if your machine does not have OpenMPI installed, or if the configuration script is unable to find it, it will compile a serial version of the program (similar to IMa2) with a regular GNU C++ compiler.</w:t>
+      </w:r>
+    </w:p>
+    <w:p>
+      <w:pPr>
+        <w:outlineLvl w:val="0"/>
+        <w:rPr>
+          <w:rFonts w:ascii="Times New Roman" w:hAnsi="Times New Roman" w:cs="Times New Roman"/>
+          <w:sz w:val="24"/>
+          <w:szCs w:val="24"/>
+        </w:rPr>
+      </w:pPr>
+      <w:r>
+        <w:rPr>
+          <w:rFonts w:ascii="Times New Roman" w:hAnsi="Times New Roman" w:cs="Times New Roman"/>
+          <w:sz w:val="24"/>
+          <w:szCs w:val="24"/>
+        </w:rPr>
         <w:t>Once the ‘make’ files have been generated successfully, you should be able to install IMa2p by typing:</w:t>
       </w:r>
     </w:p>
@@ -1000,67 +622,6 @@
           <w:szCs w:val="24"/>
         </w:rPr>
       </w:pPr>
-      <w:proofErr w:type="gramStart"/>
-      <w:r>
-        <w:rPr>
-          <w:rFonts w:ascii="Times New Roman" w:hAnsi="Times New Roman" w:cs="Times New Roman"/>
-          <w:i/>
-          <w:iCs/>
-          <w:sz w:val="24"/>
-          <w:szCs w:val="24"/>
-        </w:rPr>
-        <w:t>make</w:t>
-      </w:r>
-      <w:proofErr w:type="gramEnd"/>
-    </w:p>
-    <w:p>
-      <w:pPr>
-        <w:outlineLvl w:val="0"/>
-        <w:rPr>
-          <w:rFonts w:ascii="Times New Roman" w:hAnsi="Times New Roman" w:cs="Times New Roman"/>
-          <w:sz w:val="24"/>
-          <w:szCs w:val="24"/>
-        </w:rPr>
-      </w:pPr>
-      <w:r>
-        <w:rPr>
-          <w:rFonts w:ascii="Times New Roman" w:hAnsi="Times New Roman" w:cs="Times New Roman"/>
-          <w:sz w:val="24"/>
-          <w:szCs w:val="24"/>
-        </w:rPr>
-        <w:t xml:space="preserve">This should create an executable called “IMa2p” inside the </w:t>
-      </w:r>
-      <w:proofErr w:type="spellStart"/>
-      <w:r>
-        <w:rPr>
-          <w:rFonts w:ascii="Times New Roman" w:hAnsi="Times New Roman" w:cs="Times New Roman"/>
-          <w:i/>
-          <w:iCs/>
-          <w:sz w:val="24"/>
-          <w:szCs w:val="24"/>
-        </w:rPr>
-        <w:t>src</w:t>
-      </w:r>
-      <w:proofErr w:type="spellEnd"/>
-      <w:r>
-        <w:rPr>
-          <w:rFonts w:ascii="Times New Roman" w:hAnsi="Times New Roman" w:cs="Times New Roman"/>
-          <w:sz w:val="24"/>
-          <w:szCs w:val="24"/>
-        </w:rPr>
-        <w:t xml:space="preserve"> folder. Alternately, you can create a separate executable folder by typing:</w:t>
-      </w:r>
-    </w:p>
-    <w:p>
-      <w:pPr>
-        <w:outlineLvl w:val="0"/>
-        <w:rPr>
-          <w:rFonts w:ascii="Times New Roman" w:hAnsi="Times New Roman" w:cs="Times New Roman"/>
-          <w:sz w:val="24"/>
-          <w:szCs w:val="24"/>
-        </w:rPr>
-      </w:pPr>
-      <w:proofErr w:type="gramStart"/>
       <w:r>
         <w:rPr>
           <w:rFonts w:ascii="Times New Roman" w:hAnsi="Times New Roman" w:cs="Times New Roman"/>
@@ -1072,16 +633,61 @@
         <w:lastRenderedPageBreak/>
         <w:t>make</w:t>
       </w:r>
-      <w:proofErr w:type="gramEnd"/>
-      <w:r>
-        <w:rPr>
-          <w:rFonts w:ascii="Times New Roman" w:hAnsi="Times New Roman" w:cs="Times New Roman"/>
-          <w:i/>
-          <w:iCs/>
-          <w:sz w:val="24"/>
-          <w:szCs w:val="24"/>
-        </w:rPr>
-        <w:t xml:space="preserve"> install</w:t>
+    </w:p>
+    <w:p>
+      <w:pPr>
+        <w:outlineLvl w:val="0"/>
+        <w:rPr>
+          <w:rFonts w:ascii="Times New Roman" w:hAnsi="Times New Roman" w:cs="Times New Roman"/>
+          <w:sz w:val="24"/>
+          <w:szCs w:val="24"/>
+        </w:rPr>
+      </w:pPr>
+      <w:r>
+        <w:rPr>
+          <w:rFonts w:ascii="Times New Roman" w:hAnsi="Times New Roman" w:cs="Times New Roman"/>
+          <w:sz w:val="24"/>
+          <w:szCs w:val="24"/>
+        </w:rPr>
+        <w:t xml:space="preserve">This should create an executable called “IMa2p” inside the </w:t>
+      </w:r>
+      <w:r>
+        <w:rPr>
+          <w:rFonts w:ascii="Times New Roman" w:hAnsi="Times New Roman" w:cs="Times New Roman"/>
+          <w:i/>
+          <w:iCs/>
+          <w:sz w:val="24"/>
+          <w:szCs w:val="24"/>
+        </w:rPr>
+        <w:t>src</w:t>
+      </w:r>
+      <w:r>
+        <w:rPr>
+          <w:rFonts w:ascii="Times New Roman" w:hAnsi="Times New Roman" w:cs="Times New Roman"/>
+          <w:sz w:val="24"/>
+          <w:szCs w:val="24"/>
+        </w:rPr>
+        <w:t xml:space="preserve"> folder. Alternately, you can create a separate executable folder by typing:</w:t>
+      </w:r>
+    </w:p>
+    <w:p>
+      <w:pPr>
+        <w:outlineLvl w:val="0"/>
+        <w:rPr>
+          <w:rFonts w:ascii="Times New Roman" w:hAnsi="Times New Roman" w:cs="Times New Roman"/>
+          <w:sz w:val="24"/>
+          <w:szCs w:val="24"/>
+        </w:rPr>
+      </w:pPr>
+      <w:r>
+        <w:rPr>
+          <w:rFonts w:ascii="Times New Roman" w:hAnsi="Times New Roman" w:cs="Times New Roman"/>
+          <w:i/>
+          <w:iCs/>
+          <w:sz w:val="24"/>
+          <w:szCs w:val="24"/>
+        </w:rPr>
+        <w:t>make install</w:t>
       </w:r>
     </w:p>
     <w:p>
@@ -1182,7 +788,32 @@
           <w:sz w:val="24"/>
           <w:szCs w:val="24"/>
         </w:rPr>
-        <w:t>To compile from source,</w:t>
+        <w:t>If you wish to compile from source, then you need to either delete or comment out line #24 from src/imamp.hpp (which says #include &lt;config.h&gt;).</w:t>
+      </w:r>
+    </w:p>
+    <w:p>
+      <w:pPr>
+        <w:rPr>
+          <w:rFonts w:ascii="Times New Roman" w:hAnsi="Times New Roman" w:cs="Times New Roman"/>
+          <w:sz w:val="24"/>
+          <w:szCs w:val="24"/>
+        </w:rPr>
+      </w:pPr>
+      <w:r>
+        <w:rPr>
+          <w:rFonts w:ascii="Times New Roman" w:hAnsi="Times New Roman" w:cs="Times New Roman"/>
+          <w:sz w:val="24"/>
+          <w:szCs w:val="24"/>
+        </w:rPr>
+        <w:t>Thereon, t</w:t>
+      </w:r>
+      <w:r>
+        <w:rPr>
+          <w:rFonts w:ascii="Times New Roman" w:hAnsi="Times New Roman" w:cs="Times New Roman"/>
+          <w:sz w:val="24"/>
+          <w:szCs w:val="24"/>
+        </w:rPr>
+        <w:t>o compile from source,</w:t>
       </w:r>
       <w:r>
         <w:rPr>
@@ -1192,7 +823,6 @@
         </w:rPr>
         <w:t xml:space="preserve"> </w:t>
       </w:r>
-      <w:proofErr w:type="spellStart"/>
       <w:r>
         <w:rPr>
           <w:rFonts w:ascii="Times New Roman" w:hAnsi="Times New Roman" w:cs="Times New Roman"/>
@@ -1203,7 +833,6 @@
         </w:rPr>
         <w:t>cd</w:t>
       </w:r>
-      <w:proofErr w:type="spellEnd"/>
       <w:r>
         <w:rPr>
           <w:rFonts w:ascii="Times New Roman" w:hAnsi="Times New Roman" w:cs="Times New Roman"/>
@@ -1212,7 +841,6 @@
         </w:rPr>
         <w:t xml:space="preserve"> into the </w:t>
       </w:r>
-      <w:proofErr w:type="spellStart"/>
       <w:r>
         <w:rPr>
           <w:rFonts w:ascii="Times New Roman" w:hAnsi="Times New Roman" w:cs="Times New Roman"/>
@@ -1223,40 +851,151 @@
         </w:rPr>
         <w:t>src</w:t>
       </w:r>
-      <w:proofErr w:type="spellEnd"/>
-      <w:r>
-        <w:rPr>
-          <w:rFonts w:ascii="Times New Roman" w:hAnsi="Times New Roman" w:cs="Times New Roman"/>
-          <w:sz w:val="24"/>
-          <w:szCs w:val="24"/>
-        </w:rPr>
-        <w:t xml:space="preserve"> folder,</w:t>
-      </w:r>
-      <w:r>
-        <w:rPr>
-          <w:rFonts w:ascii="Times New Roman" w:hAnsi="Times New Roman" w:cs="Times New Roman"/>
-          <w:sz w:val="24"/>
-          <w:szCs w:val="24"/>
-        </w:rPr>
-        <w:t xml:space="preserve"> and very importantly, edit the “imamp.hpp” file to comment out line 24 that reads “#include &lt;</w:t>
-      </w:r>
-      <w:proofErr w:type="spellStart"/>
-      <w:r>
-        <w:rPr>
-          <w:rFonts w:ascii="Times New Roman" w:hAnsi="Times New Roman" w:cs="Times New Roman"/>
-          <w:sz w:val="24"/>
-          <w:szCs w:val="24"/>
-        </w:rPr>
-        <w:t>config.h</w:t>
-      </w:r>
-      <w:proofErr w:type="spellEnd"/>
-      <w:r>
-        <w:rPr>
-          <w:rFonts w:ascii="Times New Roman" w:hAnsi="Times New Roman" w:cs="Times New Roman"/>
-          <w:sz w:val="24"/>
-          <w:szCs w:val="24"/>
-        </w:rPr>
-        <w:t>&gt;”.</w:t>
+      <w:r>
+        <w:rPr>
+          <w:rFonts w:ascii="Times New Roman" w:hAnsi="Times New Roman" w:cs="Times New Roman"/>
+          <w:sz w:val="24"/>
+          <w:szCs w:val="24"/>
+        </w:rPr>
+        <w:t xml:space="preserve"> folder, and type:</w:t>
+      </w:r>
+    </w:p>
+    <w:p>
+      <w:pPr>
+        <w:rPr>
+          <w:rFonts w:ascii="Times New Roman" w:hAnsi="Times New Roman" w:cs="Times New Roman"/>
+          <w:i/>
+          <w:iCs/>
+          <w:sz w:val="24"/>
+          <w:szCs w:val="24"/>
+        </w:rPr>
+      </w:pPr>
+      <w:r>
+        <w:rPr>
+          <w:rFonts w:ascii="Times New Roman" w:hAnsi="Times New Roman" w:cs="Times New Roman"/>
+          <w:i/>
+          <w:iCs/>
+          <w:sz w:val="24"/>
+          <w:szCs w:val="24"/>
+        </w:rPr>
+        <w:t xml:space="preserve">mpicxx </w:t>
+      </w:r>
+      <w:r>
+        <w:rPr>
+          <w:rFonts w:ascii="Times New Roman" w:hAnsi="Times New Roman" w:cs="Times New Roman"/>
+          <w:i/>
+          <w:iCs/>
+          <w:sz w:val="24"/>
+          <w:szCs w:val="24"/>
+        </w:rPr>
+        <w:t xml:space="preserve">–DMPI_ENABLED </w:t>
+      </w:r>
+      <w:r>
+        <w:rPr>
+          <w:rFonts w:ascii="Times New Roman" w:hAnsi="Times New Roman" w:cs="Times New Roman"/>
+          <w:i/>
+          <w:iCs/>
+          <w:sz w:val="24"/>
+          <w:szCs w:val="24"/>
+        </w:rPr>
+        <w:t>–o IMa2</w:t>
+      </w:r>
+      <w:r>
+        <w:rPr>
+          <w:rFonts w:ascii="Times New Roman" w:hAnsi="Times New Roman" w:cs="Times New Roman"/>
+          <w:i/>
+          <w:iCs/>
+          <w:sz w:val="24"/>
+          <w:szCs w:val="24"/>
+        </w:rPr>
+        <w:t>p</w:t>
+      </w:r>
+      <w:r>
+        <w:rPr>
+          <w:rFonts w:ascii="Times New Roman" w:hAnsi="Times New Roman" w:cs="Times New Roman"/>
+          <w:i/>
+          <w:iCs/>
+          <w:sz w:val="24"/>
+          <w:szCs w:val="24"/>
+        </w:rPr>
+        <w:t xml:space="preserve"> *.cpp</w:t>
+      </w:r>
+    </w:p>
+    <w:p>
+      <w:pPr>
+        <w:rPr>
+          <w:rFonts w:ascii="Times New Roman" w:hAnsi="Times New Roman" w:cs="Times New Roman"/>
+          <w:sz w:val="24"/>
+          <w:szCs w:val="24"/>
+        </w:rPr>
+      </w:pPr>
+      <w:r>
+        <w:rPr>
+          <w:rFonts w:ascii="Times New Roman" w:hAnsi="Times New Roman" w:cs="Times New Roman"/>
+          <w:sz w:val="24"/>
+          <w:szCs w:val="24"/>
+        </w:rPr>
+        <w:t xml:space="preserve">This </w:t>
+      </w:r>
+      <w:r>
+        <w:rPr>
+          <w:rFonts w:ascii="Times New Roman" w:hAnsi="Times New Roman" w:cs="Times New Roman"/>
+          <w:sz w:val="24"/>
+          <w:szCs w:val="24"/>
+        </w:rPr>
+        <w:t>will</w:t>
+      </w:r>
+      <w:r>
+        <w:rPr>
+          <w:rFonts w:ascii="Times New Roman" w:hAnsi="Times New Roman" w:cs="Times New Roman"/>
+          <w:sz w:val="24"/>
+          <w:szCs w:val="24"/>
+        </w:rPr>
+        <w:t xml:space="preserve"> create a</w:t>
+      </w:r>
+      <w:r>
+        <w:rPr>
+          <w:rFonts w:ascii="Times New Roman" w:hAnsi="Times New Roman" w:cs="Times New Roman"/>
+          <w:sz w:val="24"/>
+          <w:szCs w:val="24"/>
+        </w:rPr>
+        <w:t xml:space="preserve">n executable called </w:t>
+      </w:r>
+      <w:r>
+        <w:rPr>
+          <w:rFonts w:ascii="Times New Roman" w:hAnsi="Times New Roman" w:cs="Times New Roman"/>
+          <w:i/>
+          <w:iCs/>
+          <w:sz w:val="24"/>
+          <w:szCs w:val="24"/>
+        </w:rPr>
+        <w:t>IMa2</w:t>
+      </w:r>
+      <w:r>
+        <w:rPr>
+          <w:rFonts w:ascii="Times New Roman" w:hAnsi="Times New Roman" w:cs="Times New Roman"/>
+          <w:i/>
+          <w:iCs/>
+          <w:sz w:val="24"/>
+          <w:szCs w:val="24"/>
+        </w:rPr>
+        <w:t>p</w:t>
+      </w:r>
+      <w:r>
+        <w:rPr>
+          <w:rFonts w:ascii="Times New Roman" w:hAnsi="Times New Roman" w:cs="Times New Roman"/>
+          <w:sz w:val="24"/>
+          <w:szCs w:val="24"/>
+        </w:rPr>
+        <w:t xml:space="preserve"> in </w:t>
+      </w:r>
+      <w:r>
+        <w:rPr>
+          <w:rFonts w:ascii="Times New Roman" w:hAnsi="Times New Roman" w:cs="Times New Roman"/>
+          <w:sz w:val="24"/>
+          <w:szCs w:val="24"/>
+        </w:rPr>
+        <w:t>the</w:t>
       </w:r>
       <w:r>
         <w:rPr>
@@ -1269,183 +1008,6 @@
       <w:r>
         <w:rPr>
           <w:rFonts w:ascii="Times New Roman" w:hAnsi="Times New Roman" w:cs="Times New Roman"/>
-          <w:sz w:val="24"/>
-          <w:szCs w:val="24"/>
-        </w:rPr>
-        <w:t>Then</w:t>
-      </w:r>
-      <w:r>
-        <w:rPr>
-          <w:rFonts w:ascii="Times New Roman" w:hAnsi="Times New Roman" w:cs="Times New Roman"/>
-          <w:sz w:val="24"/>
-          <w:szCs w:val="24"/>
-        </w:rPr>
-        <w:t xml:space="preserve"> type:</w:t>
-      </w:r>
-    </w:p>
-    <w:p>
-      <w:pPr>
-        <w:rPr>
-          <w:rFonts w:ascii="Times New Roman" w:hAnsi="Times New Roman" w:cs="Times New Roman"/>
-          <w:i/>
-          <w:iCs/>
-          <w:sz w:val="24"/>
-          <w:szCs w:val="24"/>
-        </w:rPr>
-      </w:pPr>
-      <w:proofErr w:type="spellStart"/>
-      <w:proofErr w:type="gramStart"/>
-      <w:r>
-        <w:rPr>
-          <w:rFonts w:ascii="Times New Roman" w:hAnsi="Times New Roman" w:cs="Times New Roman"/>
-          <w:i/>
-          <w:iCs/>
-          <w:sz w:val="24"/>
-          <w:szCs w:val="24"/>
-        </w:rPr>
-        <w:t>mpicxx</w:t>
-      </w:r>
-      <w:proofErr w:type="spellEnd"/>
-      <w:proofErr w:type="gramEnd"/>
-      <w:r>
-        <w:rPr>
-          <w:rFonts w:ascii="Times New Roman" w:hAnsi="Times New Roman" w:cs="Times New Roman"/>
-          <w:i/>
-          <w:iCs/>
-          <w:sz w:val="24"/>
-          <w:szCs w:val="24"/>
-        </w:rPr>
-        <w:t xml:space="preserve"> </w:t>
-      </w:r>
-      <w:r>
-        <w:rPr>
-          <w:rFonts w:ascii="Times New Roman" w:hAnsi="Times New Roman" w:cs="Times New Roman"/>
-          <w:i/>
-          <w:iCs/>
-          <w:sz w:val="24"/>
-          <w:szCs w:val="24"/>
-        </w:rPr>
-        <w:t xml:space="preserve">–DMPI_ENABLED </w:t>
-      </w:r>
-      <w:r>
-        <w:rPr>
-          <w:rFonts w:ascii="Times New Roman" w:hAnsi="Times New Roman" w:cs="Times New Roman"/>
-          <w:i/>
-          <w:iCs/>
-          <w:sz w:val="24"/>
-          <w:szCs w:val="24"/>
-        </w:rPr>
-        <w:t>–o IMa2</w:t>
-      </w:r>
-      <w:r>
-        <w:rPr>
-          <w:rFonts w:ascii="Times New Roman" w:hAnsi="Times New Roman" w:cs="Times New Roman"/>
-          <w:i/>
-          <w:iCs/>
-          <w:sz w:val="24"/>
-          <w:szCs w:val="24"/>
-        </w:rPr>
-        <w:t>p</w:t>
-      </w:r>
-      <w:r>
-        <w:rPr>
-          <w:rFonts w:ascii="Times New Roman" w:hAnsi="Times New Roman" w:cs="Times New Roman"/>
-          <w:i/>
-          <w:iCs/>
-          <w:sz w:val="24"/>
-          <w:szCs w:val="24"/>
-        </w:rPr>
-        <w:t xml:space="preserve"> *.cpp</w:t>
-      </w:r>
-    </w:p>
-    <w:p>
-      <w:pPr>
-        <w:rPr>
-          <w:rFonts w:ascii="Times New Roman" w:hAnsi="Times New Roman" w:cs="Times New Roman"/>
-          <w:sz w:val="24"/>
-          <w:szCs w:val="24"/>
-        </w:rPr>
-      </w:pPr>
-      <w:r>
-        <w:rPr>
-          <w:rFonts w:ascii="Times New Roman" w:hAnsi="Times New Roman" w:cs="Times New Roman"/>
-          <w:sz w:val="24"/>
-          <w:szCs w:val="24"/>
-        </w:rPr>
-        <w:t xml:space="preserve">This </w:t>
-      </w:r>
-      <w:r>
-        <w:rPr>
-          <w:rFonts w:ascii="Times New Roman" w:hAnsi="Times New Roman" w:cs="Times New Roman"/>
-          <w:sz w:val="24"/>
-          <w:szCs w:val="24"/>
-        </w:rPr>
-        <w:t>will</w:t>
-      </w:r>
-      <w:r>
-        <w:rPr>
-          <w:rFonts w:ascii="Times New Roman" w:hAnsi="Times New Roman" w:cs="Times New Roman"/>
-          <w:sz w:val="24"/>
-          <w:szCs w:val="24"/>
-        </w:rPr>
-        <w:t xml:space="preserve"> create a</w:t>
-      </w:r>
-      <w:r>
-        <w:rPr>
-          <w:rFonts w:ascii="Times New Roman" w:hAnsi="Times New Roman" w:cs="Times New Roman"/>
-          <w:sz w:val="24"/>
-          <w:szCs w:val="24"/>
-        </w:rPr>
-        <w:t xml:space="preserve">n executable called </w:t>
-      </w:r>
-      <w:r>
-        <w:rPr>
-          <w:rFonts w:ascii="Times New Roman" w:hAnsi="Times New Roman" w:cs="Times New Roman"/>
-          <w:i/>
-          <w:iCs/>
-          <w:sz w:val="24"/>
-          <w:szCs w:val="24"/>
-        </w:rPr>
-        <w:t>IMa2</w:t>
-      </w:r>
-      <w:r>
-        <w:rPr>
-          <w:rFonts w:ascii="Times New Roman" w:hAnsi="Times New Roman" w:cs="Times New Roman"/>
-          <w:i/>
-          <w:iCs/>
-          <w:sz w:val="24"/>
-          <w:szCs w:val="24"/>
-        </w:rPr>
-        <w:t>p</w:t>
-      </w:r>
-      <w:r>
-        <w:rPr>
-          <w:rFonts w:ascii="Times New Roman" w:hAnsi="Times New Roman" w:cs="Times New Roman"/>
-          <w:sz w:val="24"/>
-          <w:szCs w:val="24"/>
-        </w:rPr>
-        <w:t xml:space="preserve"> in </w:t>
-      </w:r>
-      <w:r>
-        <w:rPr>
-          <w:rFonts w:ascii="Times New Roman" w:hAnsi="Times New Roman" w:cs="Times New Roman"/>
-          <w:sz w:val="24"/>
-          <w:szCs w:val="24"/>
-        </w:rPr>
-        <w:t>the</w:t>
-      </w:r>
-      <w:r>
-        <w:rPr>
-          <w:rFonts w:ascii="Times New Roman" w:hAnsi="Times New Roman" w:cs="Times New Roman"/>
-          <w:sz w:val="24"/>
-          <w:szCs w:val="24"/>
-        </w:rPr>
-        <w:t xml:space="preserve"> </w:t>
-      </w:r>
-      <w:proofErr w:type="spellStart"/>
-      <w:r>
-        <w:rPr>
-          <w:rFonts w:ascii="Times New Roman" w:hAnsi="Times New Roman" w:cs="Times New Roman"/>
           <w:i/>
           <w:iCs/>
           <w:sz w:val="24"/>
@@ -1453,7 +1015,6 @@
         </w:rPr>
         <w:t>src</w:t>
       </w:r>
-      <w:proofErr w:type="spellEnd"/>
       <w:r>
         <w:rPr>
           <w:rFonts w:ascii="Times New Roman" w:hAnsi="Times New Roman" w:cs="Times New Roman"/>
@@ -1570,7 +1131,6 @@
         </w:rPr>
         <w:t xml:space="preserve"> </w:t>
       </w:r>
-      <w:proofErr w:type="spellStart"/>
       <w:r>
         <w:rPr>
           <w:rFonts w:ascii="Times New Roman" w:hAnsi="Times New Roman" w:cs="Times New Roman"/>
@@ -1581,7 +1141,6 @@
         </w:rPr>
         <w:t>mpirun</w:t>
       </w:r>
-      <w:proofErr w:type="spellEnd"/>
       <w:r>
         <w:rPr>
           <w:rFonts w:ascii="Times New Roman" w:hAnsi="Times New Roman" w:cs="Times New Roman"/>
@@ -1590,7 +1149,6 @@
         </w:rPr>
         <w:t xml:space="preserve"> or </w:t>
       </w:r>
-      <w:proofErr w:type="spellStart"/>
       <w:r>
         <w:rPr>
           <w:rFonts w:ascii="Times New Roman" w:hAnsi="Times New Roman" w:cs="Times New Roman"/>
@@ -1601,7 +1159,6 @@
         </w:rPr>
         <w:t>mpiexec</w:t>
       </w:r>
-      <w:proofErr w:type="spellEnd"/>
       <w:r>
         <w:rPr>
           <w:rFonts w:ascii="Times New Roman" w:hAnsi="Times New Roman" w:cs="Times New Roman"/>
@@ -1630,51 +1187,15 @@
           <w:szCs w:val="24"/>
         </w:rPr>
       </w:pPr>
-      <w:proofErr w:type="spellStart"/>
-      <w:proofErr w:type="gramStart"/>
-      <w:r>
-        <w:rPr>
-          <w:rFonts w:ascii="Times New Roman" w:hAnsi="Times New Roman" w:cs="Times New Roman"/>
-          <w:i/>
-          <w:iCs/>
-          <w:sz w:val="24"/>
-          <w:szCs w:val="24"/>
-        </w:rPr>
-        <w:t>mpirun</w:t>
-      </w:r>
-      <w:proofErr w:type="spellEnd"/>
-      <w:proofErr w:type="gramEnd"/>
-      <w:r>
-        <w:rPr>
-          <w:rFonts w:ascii="Times New Roman" w:hAnsi="Times New Roman" w:cs="Times New Roman"/>
-          <w:i/>
-          <w:iCs/>
-          <w:sz w:val="24"/>
-          <w:szCs w:val="24"/>
-        </w:rPr>
-        <w:t xml:space="preserve"> –</w:t>
-      </w:r>
-      <w:proofErr w:type="spellStart"/>
-      <w:r>
-        <w:rPr>
-          <w:rFonts w:ascii="Times New Roman" w:hAnsi="Times New Roman" w:cs="Times New Roman"/>
-          <w:i/>
-          <w:iCs/>
-          <w:sz w:val="24"/>
-          <w:szCs w:val="24"/>
-        </w:rPr>
-        <w:t>np</w:t>
-      </w:r>
-      <w:proofErr w:type="spellEnd"/>
-      <w:r>
-        <w:rPr>
-          <w:rFonts w:ascii="Times New Roman" w:hAnsi="Times New Roman" w:cs="Times New Roman"/>
-          <w:i/>
-          <w:iCs/>
-          <w:sz w:val="24"/>
-          <w:szCs w:val="24"/>
-        </w:rPr>
-        <w:t xml:space="preserve">  &lt;number of processors to use&gt; IMa2</w:t>
+      <w:r>
+        <w:rPr>
+          <w:rFonts w:ascii="Times New Roman" w:hAnsi="Times New Roman" w:cs="Times New Roman"/>
+          <w:i/>
+          <w:iCs/>
+          <w:sz w:val="24"/>
+          <w:szCs w:val="24"/>
+        </w:rPr>
+        <w:t>mpirun –np  &lt;number of processors to use&gt; IMa2</w:t>
       </w:r>
       <w:r>
         <w:rPr>
@@ -1740,28 +1261,29 @@
           <w:sz w:val="24"/>
           <w:szCs w:val="24"/>
         </w:rPr>
+        <w:t xml:space="preserve">–hn </w:t>
+      </w:r>
+      <w:r>
+        <w:rPr>
+          <w:rFonts w:ascii="Times New Roman" w:hAnsi="Times New Roman" w:cs="Times New Roman"/>
+          <w:sz w:val="24"/>
+          <w:szCs w:val="24"/>
+        </w:rPr>
+        <w:t xml:space="preserve">flag is used to indicated the total number of chains.  In IMa2p the </w:t>
+      </w:r>
+      <w:r>
+        <w:rPr>
+          <w:rFonts w:ascii="Times New Roman" w:hAnsi="Times New Roman" w:cs="Times New Roman"/>
+          <w:i/>
+          <w:sz w:val="24"/>
+          <w:szCs w:val="24"/>
+        </w:rPr>
         <w:t>–</w:t>
       </w:r>
-      <w:proofErr w:type="spellStart"/>
-      <w:proofErr w:type="gramStart"/>
-      <w:r>
-        <w:rPr>
-          <w:rFonts w:ascii="Times New Roman" w:hAnsi="Times New Roman" w:cs="Times New Roman"/>
-          <w:i/>
-          <w:sz w:val="24"/>
-          <w:szCs w:val="24"/>
-        </w:rPr>
+      <w:r>
         <w:t>hn</w:t>
       </w:r>
-      <w:proofErr w:type="spellEnd"/>
-      <w:proofErr w:type="gramEnd"/>
-      <w:r>
-        <w:rPr>
-          <w:rFonts w:ascii="Times New Roman" w:hAnsi="Times New Roman" w:cs="Times New Roman"/>
-          <w:i/>
-          <w:sz w:val="24"/>
-          <w:szCs w:val="24"/>
-        </w:rPr>
+      <w:r>
         <w:t xml:space="preserve"> </w:t>
       </w:r>
       <w:r>
@@ -1770,151 +1292,66 @@
           <w:sz w:val="24"/>
           <w:szCs w:val="24"/>
         </w:rPr>
-        <w:t xml:space="preserve">flag is used to indicated the total number of chains.  In IMa2p the </w:t>
-      </w:r>
-      <w:r>
-        <w:rPr>
-          <w:rFonts w:ascii="Times New Roman" w:hAnsi="Times New Roman" w:cs="Times New Roman"/>
-          <w:i/>
-          <w:sz w:val="24"/>
-          <w:szCs w:val="24"/>
-        </w:rPr>
-        <w:t>–</w:t>
-      </w:r>
-      <w:proofErr w:type="spellStart"/>
-      <w:proofErr w:type="gramStart"/>
-      <w:r>
-        <w:t>hn</w:t>
-      </w:r>
-      <w:proofErr w:type="spellEnd"/>
-      <w:proofErr w:type="gramEnd"/>
-      <w:r>
+        <w:t xml:space="preserve">flag is used to indicate the number of chains per processor.   For example, to </w:t>
+      </w:r>
+      <w:r>
+        <w:rPr>
+          <w:rFonts w:ascii="Times New Roman" w:hAnsi="Times New Roman" w:cs="Times New Roman"/>
+          <w:sz w:val="24"/>
+          <w:szCs w:val="24"/>
+        </w:rPr>
+        <w:t>invoke Metropolis coupling using a total of 10 chains, distributed among 5 processors:</w:t>
+      </w:r>
+    </w:p>
+    <w:p>
+      <w:pPr>
+        <w:rPr>
+          <w:rFonts w:ascii="Times New Roman" w:hAnsi="Times New Roman" w:cs="Times New Roman"/>
+          <w:i/>
+          <w:iCs/>
+          <w:sz w:val="24"/>
+          <w:szCs w:val="24"/>
+        </w:rPr>
+      </w:pPr>
+      <w:r>
+        <w:rPr>
+          <w:rFonts w:ascii="Times New Roman" w:hAnsi="Times New Roman" w:cs="Times New Roman"/>
+          <w:i/>
+          <w:iCs/>
+          <w:sz w:val="24"/>
+          <w:szCs w:val="24"/>
+        </w:rPr>
+        <w:t>mpirun –np 5 IMa2</w:t>
+      </w:r>
+      <w:r>
+        <w:rPr>
+          <w:rFonts w:ascii="Times New Roman" w:hAnsi="Times New Roman" w:cs="Times New Roman"/>
+          <w:i/>
+          <w:iCs/>
+          <w:sz w:val="24"/>
+          <w:szCs w:val="24"/>
+        </w:rPr>
+        <w:t>p</w:t>
+      </w:r>
+      <w:r>
+        <w:rPr>
+          <w:rFonts w:ascii="Times New Roman" w:hAnsi="Times New Roman" w:cs="Times New Roman"/>
+          <w:i/>
+          <w:iCs/>
+          <w:sz w:val="24"/>
+          <w:szCs w:val="24"/>
+        </w:rPr>
         <w:t xml:space="preserve"> </w:t>
       </w:r>
       <w:r>
         <w:rPr>
           <w:rFonts w:ascii="Times New Roman" w:hAnsi="Times New Roman" w:cs="Times New Roman"/>
-          <w:sz w:val="24"/>
-          <w:szCs w:val="24"/>
-        </w:rPr>
-        <w:t xml:space="preserve">flag is used to indicate the number of chains per processor.   For example, to </w:t>
-      </w:r>
-      <w:r>
-        <w:rPr>
-          <w:rFonts w:ascii="Times New Roman" w:hAnsi="Times New Roman" w:cs="Times New Roman"/>
-          <w:sz w:val="24"/>
-          <w:szCs w:val="24"/>
-        </w:rPr>
-        <w:t>invoke Metropolis coupling using a total of 10 chains, distributed among 5 processors:</w:t>
-      </w:r>
-    </w:p>
-    <w:p>
-      <w:pPr>
-        <w:rPr>
-          <w:rFonts w:ascii="Times New Roman" w:hAnsi="Times New Roman" w:cs="Times New Roman"/>
-          <w:i/>
-          <w:iCs/>
-          <w:sz w:val="24"/>
-          <w:szCs w:val="24"/>
-        </w:rPr>
-      </w:pPr>
-      <w:proofErr w:type="spellStart"/>
-      <w:proofErr w:type="gramStart"/>
-      <w:r>
-        <w:rPr>
-          <w:rFonts w:ascii="Times New Roman" w:hAnsi="Times New Roman" w:cs="Times New Roman"/>
-          <w:i/>
-          <w:iCs/>
-          <w:sz w:val="24"/>
-          <w:szCs w:val="24"/>
-        </w:rPr>
-        <w:t>mpirun</w:t>
-      </w:r>
-      <w:proofErr w:type="spellEnd"/>
-      <w:proofErr w:type="gramEnd"/>
-      <w:r>
-        <w:rPr>
-          <w:rFonts w:ascii="Times New Roman" w:hAnsi="Times New Roman" w:cs="Times New Roman"/>
-          <w:i/>
-          <w:iCs/>
-          <w:sz w:val="24"/>
-          <w:szCs w:val="24"/>
-        </w:rPr>
-        <w:t xml:space="preserve"> –</w:t>
-      </w:r>
-      <w:proofErr w:type="spellStart"/>
-      <w:r>
-        <w:rPr>
-          <w:rFonts w:ascii="Times New Roman" w:hAnsi="Times New Roman" w:cs="Times New Roman"/>
-          <w:i/>
-          <w:iCs/>
-          <w:sz w:val="24"/>
-          <w:szCs w:val="24"/>
-        </w:rPr>
-        <w:t>np</w:t>
-      </w:r>
-      <w:proofErr w:type="spellEnd"/>
-      <w:r>
-        <w:rPr>
-          <w:rFonts w:ascii="Times New Roman" w:hAnsi="Times New Roman" w:cs="Times New Roman"/>
-          <w:i/>
-          <w:iCs/>
-          <w:sz w:val="24"/>
-          <w:szCs w:val="24"/>
-        </w:rPr>
-        <w:t xml:space="preserve"> 5 IMa2</w:t>
-      </w:r>
-      <w:r>
-        <w:rPr>
-          <w:rFonts w:ascii="Times New Roman" w:hAnsi="Times New Roman" w:cs="Times New Roman"/>
-          <w:i/>
-          <w:iCs/>
-          <w:sz w:val="24"/>
-          <w:szCs w:val="24"/>
-        </w:rPr>
-        <w:t>p</w:t>
-      </w:r>
-      <w:r>
-        <w:rPr>
-          <w:rFonts w:ascii="Times New Roman" w:hAnsi="Times New Roman" w:cs="Times New Roman"/>
-          <w:i/>
-          <w:iCs/>
-          <w:sz w:val="24"/>
-          <w:szCs w:val="24"/>
-        </w:rPr>
-        <w:t xml:space="preserve"> </w:t>
-      </w:r>
-      <w:r>
-        <w:rPr>
-          <w:rFonts w:ascii="Times New Roman" w:hAnsi="Times New Roman" w:cs="Times New Roman"/>
-          <w:i/>
-          <w:iCs/>
-          <w:sz w:val="24"/>
-          <w:szCs w:val="24"/>
-        </w:rPr>
-        <w:t xml:space="preserve"> -</w:t>
-      </w:r>
-      <w:proofErr w:type="spellStart"/>
-      <w:r>
-        <w:rPr>
-          <w:rFonts w:ascii="Times New Roman" w:hAnsi="Times New Roman" w:cs="Times New Roman"/>
-          <w:i/>
-          <w:iCs/>
-          <w:sz w:val="24"/>
-          <w:szCs w:val="24"/>
-        </w:rPr>
-        <w:t>hn</w:t>
-      </w:r>
-      <w:proofErr w:type="spellEnd"/>
-      <w:r>
-        <w:rPr>
-          <w:rFonts w:ascii="Times New Roman" w:hAnsi="Times New Roman" w:cs="Times New Roman"/>
-          <w:i/>
-          <w:iCs/>
-          <w:sz w:val="24"/>
-          <w:szCs w:val="24"/>
-        </w:rPr>
-        <w:t xml:space="preserve"> 2 </w:t>
+          <w:i/>
+          <w:iCs/>
+          <w:sz w:val="24"/>
+          <w:szCs w:val="24"/>
+        </w:rPr>
+        <w:t xml:space="preserve"> -hn 2 </w:t>
       </w:r>
       <w:r>
         <w:rPr>
@@ -2055,25 +1492,7 @@
           <w:sz w:val="24"/>
           <w:szCs w:val="24"/>
         </w:rPr>
-        <w:t xml:space="preserve"> – if you have set genealogies to be saved into separate *.</w:t>
-      </w:r>
-      <w:proofErr w:type="spellStart"/>
-      <w:r>
-        <w:rPr>
-          <w:rFonts w:ascii="Times New Roman" w:hAnsi="Times New Roman" w:cs="Times New Roman"/>
-          <w:sz w:val="24"/>
-          <w:szCs w:val="24"/>
-        </w:rPr>
-        <w:t>ti</w:t>
-      </w:r>
-      <w:proofErr w:type="spellEnd"/>
-      <w:r>
-        <w:rPr>
-          <w:rFonts w:ascii="Times New Roman" w:hAnsi="Times New Roman" w:cs="Times New Roman"/>
-          <w:sz w:val="24"/>
-          <w:szCs w:val="24"/>
-        </w:rPr>
-        <w:t xml:space="preserve"> files, these will be created for each processor, but the sampled genealogies will be saved only on the head node. This file will be named *.ti.0.</w:t>
+        <w:t xml:space="preserve"> – if you have set genealogies to be saved into separate *.ti files, these will be created for each processor, but the sampled genealogies will be saved only on the head node. This file will be named *.ti.0.</w:t>
       </w:r>
     </w:p>
     <w:p>
@@ -2095,35 +1514,7 @@
           <w:sz w:val="24"/>
           <w:szCs w:val="24"/>
         </w:rPr>
-        <w:t>*.</w:t>
-      </w:r>
-      <w:proofErr w:type="spellStart"/>
-      <w:r>
-        <w:rPr>
-          <w:rFonts w:ascii="Times New Roman" w:hAnsi="Times New Roman" w:cs="Times New Roman"/>
-          <w:sz w:val="24"/>
-          <w:szCs w:val="24"/>
-        </w:rPr>
-        <w:t>mcf</w:t>
-      </w:r>
-      <w:proofErr w:type="spellEnd"/>
-      <w:proofErr w:type="gramStart"/>
-      <w:r>
-        <w:rPr>
-          <w:rFonts w:ascii="Times New Roman" w:hAnsi="Times New Roman" w:cs="Times New Roman"/>
-          <w:sz w:val="24"/>
-          <w:szCs w:val="24"/>
-        </w:rPr>
-        <w:t>.&lt;</w:t>
-      </w:r>
-      <w:proofErr w:type="gramEnd"/>
-      <w:r>
-        <w:rPr>
-          <w:rFonts w:ascii="Times New Roman" w:hAnsi="Times New Roman" w:cs="Times New Roman"/>
-          <w:sz w:val="24"/>
-          <w:szCs w:val="24"/>
-        </w:rPr>
-        <w:t>processor number&gt; files – if you have set the MCMC states to be saved on each chain, this information is saved in files with the *.mcf extension. Each chain on each processor saves a different state file. All these files are important, if and when you wish to restart your ‘M’ or ‘L’ mode run in parallel.</w:t>
+        <w:t>*.mcf.&lt;processor number&gt; files – if you have set the MCMC states to be saved on each chain, this information is saved in files with the *.mcf extension. Each chain on each processor saves a different state file. All these files are important, if and when you wish to restart your ‘M’ or ‘L’ mode run in parallel.</w:t>
       </w:r>
     </w:p>
     <w:p>
@@ -2145,43 +1536,16 @@
           <w:sz w:val="24"/>
           <w:szCs w:val="24"/>
         </w:rPr>
-        <w:t>*.</w:t>
-      </w:r>
-      <w:proofErr w:type="spellStart"/>
-      <w:r>
-        <w:rPr>
-          <w:rFonts w:ascii="Times New Roman" w:hAnsi="Times New Roman" w:cs="Times New Roman"/>
-          <w:sz w:val="24"/>
-          <w:szCs w:val="24"/>
-        </w:rPr>
-        <w:t>burntrend.out</w:t>
-      </w:r>
-      <w:proofErr w:type="spellEnd"/>
-      <w:proofErr w:type="gramStart"/>
-      <w:r>
-        <w:rPr>
-          <w:rFonts w:ascii="Times New Roman" w:hAnsi="Times New Roman" w:cs="Times New Roman"/>
-          <w:sz w:val="24"/>
-          <w:szCs w:val="24"/>
-        </w:rPr>
-        <w:t>.</w:t>
-      </w:r>
-      <w:r>
-        <w:rPr>
-          <w:rFonts w:ascii="Times New Roman" w:hAnsi="Times New Roman" w:cs="Times New Roman"/>
-          <w:sz w:val="24"/>
-          <w:szCs w:val="24"/>
-        </w:rPr>
-        <w:t>&lt;</w:t>
-      </w:r>
-      <w:proofErr w:type="gramEnd"/>
-      <w:r>
-        <w:rPr>
-          <w:rFonts w:ascii="Times New Roman" w:hAnsi="Times New Roman" w:cs="Times New Roman"/>
-          <w:sz w:val="24"/>
-          <w:szCs w:val="24"/>
-        </w:rPr>
-        <w:t>processor number&gt; file</w:t>
+        <w:lastRenderedPageBreak/>
+        <w:t>*.burntrend.out.</w:t>
+      </w:r>
+      <w:r>
+        <w:rPr>
+          <w:rFonts w:ascii="Times New Roman" w:hAnsi="Times New Roman" w:cs="Times New Roman"/>
+          <w:sz w:val="24"/>
+          <w:szCs w:val="24"/>
+        </w:rPr>
+        <w:t>&lt;processor number&gt; file</w:t>
       </w:r>
       <w:r>
         <w:rPr>
@@ -3393,7 +2757,7 @@
 </file>
 
 <file path=customXml/itemProps1.xml><?xml version="1.0" encoding="utf-8"?>
-<ds:datastoreItem xmlns:ds="http://schemas.openxmlformats.org/officeDocument/2006/customXml" ds:itemID="{0A7FE0B0-6321-4100-AD58-E770D3E29EC3}">
+<ds:datastoreItem xmlns:ds="http://schemas.openxmlformats.org/officeDocument/2006/customXml" ds:itemID="{3B92FAB5-0C90-48D3-8B15-41A619B6DC90}">
   <ds:schemaRefs>
     <ds:schemaRef ds:uri="http://schemas.openxmlformats.org/officeDocument/2006/bibliography"/>
   </ds:schemaRefs>

</xml_diff>

<commit_message>
Edited manual with some extra instructions.
</commit_message>
<xml_diff>
--- a/IMa2p manual.docx
+++ b/IMa2p manual.docx
@@ -416,7 +416,15 @@
           <w:sz w:val="24"/>
           <w:szCs w:val="24"/>
         </w:rPr>
-        <w:t xml:space="preserve"> folder. Once inside, type:</w:t>
+        <w:t xml:space="preserve"> folder. Once inside</w:t>
+      </w:r>
+      <w:r>
+        <w:rPr>
+          <w:rFonts w:ascii="Times New Roman" w:hAnsi="Times New Roman" w:cs="Times New Roman"/>
+          <w:sz w:val="24"/>
+          <w:szCs w:val="24"/>
+        </w:rPr>
+        <w:t xml:space="preserve"> make sure that you have permissions to install using:</w:t>
       </w:r>
     </w:p>
     <w:p>
@@ -424,6 +432,54 @@
         <w:outlineLvl w:val="0"/>
         <w:rPr>
           <w:rFonts w:ascii="Times New Roman" w:hAnsi="Times New Roman" w:cs="Times New Roman"/>
+          <w:i/>
+          <w:iCs/>
+          <w:sz w:val="24"/>
+          <w:szCs w:val="24"/>
+        </w:rPr>
+      </w:pPr>
+      <w:r>
+        <w:rPr>
+          <w:rFonts w:ascii="Times New Roman" w:hAnsi="Times New Roman" w:cs="Times New Roman"/>
+          <w:i/>
+          <w:iCs/>
+          <w:sz w:val="24"/>
+          <w:szCs w:val="24"/>
+        </w:rPr>
+        <w:t>chmod +x *</w:t>
+      </w:r>
+    </w:p>
+    <w:p>
+      <w:pPr>
+        <w:outlineLvl w:val="0"/>
+        <w:rPr>
+          <w:rFonts w:ascii="Times New Roman" w:hAnsi="Times New Roman" w:cs="Times New Roman"/>
+          <w:sz w:val="24"/>
+          <w:szCs w:val="24"/>
+        </w:rPr>
+      </w:pPr>
+      <w:r>
+        <w:rPr>
+          <w:rFonts w:ascii="Times New Roman" w:hAnsi="Times New Roman" w:cs="Times New Roman"/>
+          <w:sz w:val="24"/>
+          <w:szCs w:val="24"/>
+        </w:rPr>
+        <w:t>Then</w:t>
+      </w:r>
+      <w:r>
+        <w:rPr>
+          <w:rFonts w:ascii="Times New Roman" w:hAnsi="Times New Roman" w:cs="Times New Roman"/>
+          <w:sz w:val="24"/>
+          <w:szCs w:val="24"/>
+        </w:rPr>
+        <w:t>, type:</w:t>
+      </w:r>
+    </w:p>
+    <w:p>
+      <w:pPr>
+        <w:outlineLvl w:val="0"/>
+        <w:rPr>
+          <w:rFonts w:ascii="Times New Roman" w:hAnsi="Times New Roman" w:cs="Times New Roman"/>
           <w:sz w:val="24"/>
           <w:szCs w:val="24"/>
         </w:rPr>
@@ -590,6 +646,7 @@
           <w:sz w:val="24"/>
           <w:szCs w:val="24"/>
         </w:rPr>
+        <w:lastRenderedPageBreak/>
         <w:t>Note however, that if your machine does not have OpenMPI installed, or if the configuration script is unable to find it, it will compile a serial version of the program (similar to IMa2) with a regular GNU C++ compiler.</w:t>
       </w:r>
     </w:p>
@@ -630,7 +687,6 @@
           <w:sz w:val="24"/>
           <w:szCs w:val="24"/>
         </w:rPr>
-        <w:lastRenderedPageBreak/>
         <w:t>make</w:t>
       </w:r>
     </w:p>
@@ -723,7 +779,23 @@
           <w:sz w:val="24"/>
           <w:szCs w:val="24"/>
         </w:rPr>
-        <w:t xml:space="preserve"> folder inside your package, which will contain the executable</w:t>
+        <w:t xml:space="preserve"> folder inside your </w:t>
+      </w:r>
+      <w:r>
+        <w:rPr>
+          <w:rFonts w:ascii="Times New Roman" w:hAnsi="Times New Roman" w:cs="Times New Roman"/>
+          <w:sz w:val="24"/>
+          <w:szCs w:val="24"/>
+        </w:rPr>
+        <w:t>installation path</w:t>
+      </w:r>
+      <w:r>
+        <w:rPr>
+          <w:rFonts w:ascii="Times New Roman" w:hAnsi="Times New Roman" w:cs="Times New Roman"/>
+          <w:sz w:val="24"/>
+          <w:szCs w:val="24"/>
+        </w:rPr>
+        <w:t>, which will contain the executable</w:t>
       </w:r>
       <w:r>
         <w:rPr>
@@ -1476,6 +1548,7 @@
           <w:sz w:val="24"/>
           <w:szCs w:val="24"/>
         </w:rPr>
+        <w:lastRenderedPageBreak/>
         <w:t>*.ti.</w:t>
       </w:r>
       <w:r>
@@ -1536,7 +1609,6 @@
           <w:sz w:val="24"/>
           <w:szCs w:val="24"/>
         </w:rPr>
-        <w:lastRenderedPageBreak/>
         <w:t>*.burntrend.out.</w:t>
       </w:r>
       <w:r>
@@ -2757,7 +2829,7 @@
 </file>
 
 <file path=customXml/itemProps1.xml><?xml version="1.0" encoding="utf-8"?>
-<ds:datastoreItem xmlns:ds="http://schemas.openxmlformats.org/officeDocument/2006/customXml" ds:itemID="{3B92FAB5-0C90-48D3-8B15-41A619B6DC90}">
+<ds:datastoreItem xmlns:ds="http://schemas.openxmlformats.org/officeDocument/2006/customXml" ds:itemID="{9112D6A6-D3CE-4307-A0AD-1A2B74A05566}">
   <ds:schemaRefs>
     <ds:schemaRef ds:uri="http://schemas.openxmlformats.org/officeDocument/2006/bibliography"/>
   </ds:schemaRefs>

</xml_diff>

<commit_message>
Edited manual to include directions for compilation using Cygwin on a Windows machine. Also added a PDF version of manual.
</commit_message>
<xml_diff>
--- a/IMa2p manual.docx
+++ b/IMa2p manual.docx
@@ -142,7 +142,25 @@
           <w:sz w:val="24"/>
           <w:szCs w:val="24"/>
         </w:rPr>
-        <w:t xml:space="preserve">, a parallel version of IMa2, implemented under an OpenMPI-C++ framework. </w:t>
+        <w:t xml:space="preserve">, a parallel version of IMa2, implemented under an </w:t>
+      </w:r>
+      <w:proofErr w:type="spellStart"/>
+      <w:r>
+        <w:rPr>
+          <w:rFonts w:ascii="Times New Roman" w:hAnsi="Times New Roman" w:cs="Times New Roman"/>
+          <w:sz w:val="24"/>
+          <w:szCs w:val="24"/>
+        </w:rPr>
+        <w:t>OpenMPI</w:t>
+      </w:r>
+      <w:proofErr w:type="spellEnd"/>
+      <w:r>
+        <w:rPr>
+          <w:rFonts w:ascii="Times New Roman" w:hAnsi="Times New Roman" w:cs="Times New Roman"/>
+          <w:sz w:val="24"/>
+          <w:szCs w:val="24"/>
+        </w:rPr>
+        <w:t xml:space="preserve">-C++ framework. </w:t>
       </w:r>
     </w:p>
     <w:p>
@@ -199,7 +217,25 @@
           <w:sz w:val="24"/>
           <w:szCs w:val="24"/>
         </w:rPr>
-        <w:t xml:space="preserve"> documentation on using IMa2 and IM/IMa for further details</w:t>
+        <w:t xml:space="preserve"> documentation on using IMa2 and IM/</w:t>
+      </w:r>
+      <w:proofErr w:type="spellStart"/>
+      <w:r>
+        <w:rPr>
+          <w:rFonts w:ascii="Times New Roman" w:hAnsi="Times New Roman" w:cs="Times New Roman"/>
+          <w:sz w:val="24"/>
+          <w:szCs w:val="24"/>
+        </w:rPr>
+        <w:t>IMa</w:t>
+      </w:r>
+      <w:proofErr w:type="spellEnd"/>
+      <w:r>
+        <w:rPr>
+          <w:rFonts w:ascii="Times New Roman" w:hAnsi="Times New Roman" w:cs="Times New Roman"/>
+          <w:sz w:val="24"/>
+          <w:szCs w:val="24"/>
+        </w:rPr>
+        <w:t xml:space="preserve"> for further details</w:t>
       </w:r>
       <w:r>
         <w:rPr>
@@ -208,6 +244,58 @@
           <w:szCs w:val="24"/>
         </w:rPr>
         <w:t>.</w:t>
+      </w:r>
+    </w:p>
+    <w:p>
+      <w:pPr>
+        <w:rPr>
+          <w:rFonts w:ascii="Times New Roman" w:hAnsi="Times New Roman" w:cs="Times New Roman"/>
+          <w:sz w:val="24"/>
+          <w:szCs w:val="24"/>
+        </w:rPr>
+      </w:pPr>
+      <w:r>
+        <w:rPr>
+          <w:rFonts w:ascii="Times New Roman" w:hAnsi="Times New Roman" w:cs="Times New Roman"/>
+          <w:sz w:val="24"/>
+          <w:szCs w:val="24"/>
+        </w:rPr>
+        <w:t>Details of IMa2p’s implementation can be found in Sethuraman and Hey (2015).</w:t>
+      </w:r>
+    </w:p>
+    <w:p>
+      <w:pPr>
+        <w:rPr>
+          <w:rFonts w:ascii="Times New Roman" w:hAnsi="Times New Roman" w:cs="Times New Roman"/>
+          <w:sz w:val="24"/>
+          <w:szCs w:val="24"/>
+        </w:rPr>
+      </w:pPr>
+      <w:r>
+        <w:rPr>
+          <w:rFonts w:ascii="Times New Roman" w:hAnsi="Times New Roman" w:cs="Times New Roman"/>
+          <w:sz w:val="24"/>
+          <w:szCs w:val="24"/>
+        </w:rPr>
+        <w:t>Citation:</w:t>
+      </w:r>
+    </w:p>
+    <w:p>
+      <w:pPr>
+        <w:rPr>
+          <w:rFonts w:ascii="Times New Roman" w:hAnsi="Times New Roman" w:cs="Times New Roman"/>
+          <w:sz w:val="24"/>
+          <w:szCs w:val="24"/>
+        </w:rPr>
+      </w:pPr>
+      <w:r>
+        <w:rPr>
+          <w:rFonts w:ascii="Times New Roman" w:hAnsi="Times New Roman" w:cs="Times New Roman"/>
+          <w:sz w:val="24"/>
+          <w:szCs w:val="24"/>
+          <w:shd w:val="clear" w:color="auto" w:fill="FFFFFF"/>
+        </w:rPr>
+        <w:t>Sethuraman, A, J Hey. 2015. IMa2p - Parallel MCMC and inference of ancient demography under the Isolation with Migration (IM) model. Molecular Ecology Resources DOI: 10.1111/1755-0998.12437</w:t>
       </w:r>
     </w:p>
     <w:p>
@@ -231,24 +319,124 @@
           <w:sz w:val="24"/>
           <w:szCs w:val="24"/>
         </w:rPr>
-        <w:t>Compiling using autoconf</w:t>
-      </w:r>
-    </w:p>
-    <w:p>
-      <w:pPr>
-        <w:rPr>
-          <w:rFonts w:ascii="Times New Roman" w:hAnsi="Times New Roman" w:cs="Times New Roman"/>
-          <w:sz w:val="24"/>
-          <w:szCs w:val="24"/>
-        </w:rPr>
-      </w:pPr>
-      <w:r>
-        <w:rPr>
-          <w:rFonts w:ascii="Times New Roman" w:hAnsi="Times New Roman" w:cs="Times New Roman"/>
-          <w:sz w:val="24"/>
-          <w:szCs w:val="24"/>
-        </w:rPr>
-        <w:t>IMa2p has been written using the OpenMPI-C++ framework, and can be compiled using standard MPI flavors of the GNU compiler (including mpicc and mpicxx).  OpenMPI must be installed.  For details on installing OpenMPI, please see</w:t>
+        <w:t xml:space="preserve">Compiling using </w:t>
+      </w:r>
+      <w:proofErr w:type="spellStart"/>
+      <w:r>
+        <w:rPr>
+          <w:rFonts w:ascii="Times New Roman" w:hAnsi="Times New Roman" w:cs="Times New Roman"/>
+          <w:sz w:val="24"/>
+          <w:szCs w:val="24"/>
+        </w:rPr>
+        <w:t>autoconf</w:t>
+      </w:r>
+      <w:proofErr w:type="spellEnd"/>
+    </w:p>
+    <w:p>
+      <w:pPr>
+        <w:rPr>
+          <w:rFonts w:ascii="Times New Roman" w:hAnsi="Times New Roman" w:cs="Times New Roman"/>
+          <w:sz w:val="24"/>
+          <w:szCs w:val="24"/>
+        </w:rPr>
+      </w:pPr>
+      <w:r>
+        <w:rPr>
+          <w:rFonts w:ascii="Times New Roman" w:hAnsi="Times New Roman" w:cs="Times New Roman"/>
+          <w:sz w:val="24"/>
+          <w:szCs w:val="24"/>
+        </w:rPr>
+        <w:t xml:space="preserve">IMa2p has been written using the </w:t>
+      </w:r>
+      <w:proofErr w:type="spellStart"/>
+      <w:r>
+        <w:rPr>
+          <w:rFonts w:ascii="Times New Roman" w:hAnsi="Times New Roman" w:cs="Times New Roman"/>
+          <w:sz w:val="24"/>
+          <w:szCs w:val="24"/>
+        </w:rPr>
+        <w:t>OpenMPI</w:t>
+      </w:r>
+      <w:proofErr w:type="spellEnd"/>
+      <w:r>
+        <w:rPr>
+          <w:rFonts w:ascii="Times New Roman" w:hAnsi="Times New Roman" w:cs="Times New Roman"/>
+          <w:sz w:val="24"/>
+          <w:szCs w:val="24"/>
+        </w:rPr>
+        <w:t xml:space="preserve">-C++ framework, and can be compiled using standard MPI flavors of the GNU compiler (including </w:t>
+      </w:r>
+      <w:proofErr w:type="spellStart"/>
+      <w:r>
+        <w:rPr>
+          <w:rFonts w:ascii="Times New Roman" w:hAnsi="Times New Roman" w:cs="Times New Roman"/>
+          <w:sz w:val="24"/>
+          <w:szCs w:val="24"/>
+        </w:rPr>
+        <w:t>mpicc</w:t>
+      </w:r>
+      <w:proofErr w:type="spellEnd"/>
+      <w:r>
+        <w:rPr>
+          <w:rFonts w:ascii="Times New Roman" w:hAnsi="Times New Roman" w:cs="Times New Roman"/>
+          <w:sz w:val="24"/>
+          <w:szCs w:val="24"/>
+        </w:rPr>
+        <w:t xml:space="preserve"> and </w:t>
+      </w:r>
+      <w:proofErr w:type="spellStart"/>
+      <w:r>
+        <w:rPr>
+          <w:rFonts w:ascii="Times New Roman" w:hAnsi="Times New Roman" w:cs="Times New Roman"/>
+          <w:sz w:val="24"/>
+          <w:szCs w:val="24"/>
+        </w:rPr>
+        <w:t>mpicxx</w:t>
+      </w:r>
+      <w:proofErr w:type="spellEnd"/>
+      <w:r>
+        <w:rPr>
+          <w:rFonts w:ascii="Times New Roman" w:hAnsi="Times New Roman" w:cs="Times New Roman"/>
+          <w:sz w:val="24"/>
+          <w:szCs w:val="24"/>
+        </w:rPr>
+        <w:t xml:space="preserve">).  </w:t>
+      </w:r>
+      <w:proofErr w:type="spellStart"/>
+      <w:r>
+        <w:rPr>
+          <w:rFonts w:ascii="Times New Roman" w:hAnsi="Times New Roman" w:cs="Times New Roman"/>
+          <w:sz w:val="24"/>
+          <w:szCs w:val="24"/>
+        </w:rPr>
+        <w:t>OpenMPI</w:t>
+      </w:r>
+      <w:proofErr w:type="spellEnd"/>
+      <w:r>
+        <w:rPr>
+          <w:rFonts w:ascii="Times New Roman" w:hAnsi="Times New Roman" w:cs="Times New Roman"/>
+          <w:sz w:val="24"/>
+          <w:szCs w:val="24"/>
+        </w:rPr>
+        <w:t xml:space="preserve"> must be installed.  For details on installing </w:t>
+      </w:r>
+      <w:proofErr w:type="spellStart"/>
+      <w:r>
+        <w:rPr>
+          <w:rFonts w:ascii="Times New Roman" w:hAnsi="Times New Roman" w:cs="Times New Roman"/>
+          <w:sz w:val="24"/>
+          <w:szCs w:val="24"/>
+        </w:rPr>
+        <w:t>OpenMPI</w:t>
+      </w:r>
+      <w:proofErr w:type="spellEnd"/>
+      <w:r>
+        <w:rPr>
+          <w:rFonts w:ascii="Times New Roman" w:hAnsi="Times New Roman" w:cs="Times New Roman"/>
+          <w:sz w:val="24"/>
+          <w:szCs w:val="24"/>
+        </w:rPr>
+        <w:t>, please see</w:t>
       </w:r>
       <w:r>
         <w:rPr>
@@ -263,6 +451,7 @@
           <w:rPr>
             <w:rStyle w:val="Hyperlink"/>
             <w:rFonts w:ascii="Times New Roman" w:hAnsi="Times New Roman" w:cs="Times New Roman"/>
+            <w:color w:val="auto"/>
             <w:sz w:val="24"/>
             <w:szCs w:val="24"/>
           </w:rPr>
@@ -283,7 +472,25 @@
           <w:sz w:val="24"/>
           <w:szCs w:val="24"/>
         </w:rPr>
-        <w:t>Also, once installed, please make sure that the “bin” directory of OpenMPI (which contains all the compilers, and executables) is added to your machine’s path.</w:t>
+        <w:t xml:space="preserve">Also, once installed, please make sure that the “bin” directory of </w:t>
+      </w:r>
+      <w:proofErr w:type="spellStart"/>
+      <w:r>
+        <w:rPr>
+          <w:rFonts w:ascii="Times New Roman" w:hAnsi="Times New Roman" w:cs="Times New Roman"/>
+          <w:sz w:val="24"/>
+          <w:szCs w:val="24"/>
+        </w:rPr>
+        <w:t>OpenMPI</w:t>
+      </w:r>
+      <w:proofErr w:type="spellEnd"/>
+      <w:r>
+        <w:rPr>
+          <w:rFonts w:ascii="Times New Roman" w:hAnsi="Times New Roman" w:cs="Times New Roman"/>
+          <w:sz w:val="24"/>
+          <w:szCs w:val="24"/>
+        </w:rPr>
+        <w:t xml:space="preserve"> (which contains all the compilers, and executables) is added to your machine’s path.</w:t>
       </w:r>
     </w:p>
     <w:p>
@@ -301,8 +508,27 @@
           <w:sz w:val="24"/>
           <w:szCs w:val="24"/>
         </w:rPr>
-        <w:t xml:space="preserve">If you have already installed OpenMPI, to compile using </w:t>
-      </w:r>
+        <w:t xml:space="preserve">If you have already installed </w:t>
+      </w:r>
+      <w:proofErr w:type="spellStart"/>
+      <w:r>
+        <w:rPr>
+          <w:rFonts w:ascii="Times New Roman" w:hAnsi="Times New Roman" w:cs="Times New Roman"/>
+          <w:sz w:val="24"/>
+          <w:szCs w:val="24"/>
+        </w:rPr>
+        <w:t>OpenMPI</w:t>
+      </w:r>
+      <w:proofErr w:type="spellEnd"/>
+      <w:r>
+        <w:rPr>
+          <w:rFonts w:ascii="Times New Roman" w:hAnsi="Times New Roman" w:cs="Times New Roman"/>
+          <w:sz w:val="24"/>
+          <w:szCs w:val="24"/>
+        </w:rPr>
+        <w:t xml:space="preserve">, to compile using </w:t>
+      </w:r>
+      <w:proofErr w:type="spellStart"/>
       <w:r>
         <w:rPr>
           <w:rFonts w:ascii="Times New Roman" w:hAnsi="Times New Roman" w:cs="Times New Roman"/>
@@ -313,13 +539,32 @@
         </w:rPr>
         <w:t>autoconf</w:t>
       </w:r>
-      <w:r>
-        <w:rPr>
-          <w:rFonts w:ascii="Times New Roman" w:hAnsi="Times New Roman" w:cs="Times New Roman"/>
-          <w:sz w:val="24"/>
-          <w:szCs w:val="24"/>
-        </w:rPr>
-        <w:t xml:space="preserve"> (assuming you have some stable version of autoconf on your Unix machine – else see</w:t>
+      <w:proofErr w:type="spellEnd"/>
+      <w:r>
+        <w:rPr>
+          <w:rFonts w:ascii="Times New Roman" w:hAnsi="Times New Roman" w:cs="Times New Roman"/>
+          <w:sz w:val="24"/>
+          <w:szCs w:val="24"/>
+        </w:rPr>
+        <w:t xml:space="preserve"> (assuming you have some stable version of </w:t>
+      </w:r>
+      <w:proofErr w:type="spellStart"/>
+      <w:r>
+        <w:rPr>
+          <w:rFonts w:ascii="Times New Roman" w:hAnsi="Times New Roman" w:cs="Times New Roman"/>
+          <w:sz w:val="24"/>
+          <w:szCs w:val="24"/>
+        </w:rPr>
+        <w:t>autoconf</w:t>
+      </w:r>
+      <w:proofErr w:type="spellEnd"/>
+      <w:r>
+        <w:rPr>
+          <w:rFonts w:ascii="Times New Roman" w:hAnsi="Times New Roman" w:cs="Times New Roman"/>
+          <w:sz w:val="24"/>
+          <w:szCs w:val="24"/>
+        </w:rPr>
+        <w:t xml:space="preserve"> on your Unix machine – else see</w:t>
       </w:r>
       <w:r>
         <w:rPr>
@@ -334,6 +579,7 @@
           <w:rPr>
             <w:rStyle w:val="Hyperlink"/>
             <w:rFonts w:ascii="Times New Roman" w:hAnsi="Times New Roman" w:cs="Times New Roman"/>
+            <w:color w:val="auto"/>
             <w:sz w:val="24"/>
             <w:szCs w:val="24"/>
           </w:rPr>
@@ -374,6 +620,7 @@
         </w:rPr>
         <w:t>/</w:t>
       </w:r>
+      <w:proofErr w:type="spellStart"/>
       <w:r>
         <w:rPr>
           <w:rFonts w:ascii="Times New Roman" w:hAnsi="Times New Roman" w:cs="Times New Roman"/>
@@ -384,6 +631,7 @@
         </w:rPr>
         <w:t>untar</w:t>
       </w:r>
+      <w:proofErr w:type="spellEnd"/>
       <w:r>
         <w:rPr>
           <w:rFonts w:ascii="Times New Roman" w:hAnsi="Times New Roman" w:cs="Times New Roman"/>
@@ -392,6 +640,7 @@
         </w:rPr>
         <w:t xml:space="preserve"> it, then </w:t>
       </w:r>
+      <w:proofErr w:type="spellStart"/>
       <w:r>
         <w:rPr>
           <w:rFonts w:ascii="Times New Roman" w:hAnsi="Times New Roman" w:cs="Times New Roman"/>
@@ -402,6 +651,7 @@
         </w:rPr>
         <w:t>cd</w:t>
       </w:r>
+      <w:proofErr w:type="spellEnd"/>
       <w:r>
         <w:rPr>
           <w:rFonts w:ascii="Times New Roman" w:hAnsi="Times New Roman" w:cs="Times New Roman"/>
@@ -438,15 +688,27 @@
           <w:szCs w:val="24"/>
         </w:rPr>
       </w:pPr>
-      <w:r>
-        <w:rPr>
-          <w:rFonts w:ascii="Times New Roman" w:hAnsi="Times New Roman" w:cs="Times New Roman"/>
-          <w:i/>
-          <w:iCs/>
-          <w:sz w:val="24"/>
-          <w:szCs w:val="24"/>
-        </w:rPr>
-        <w:t>chmod +x *</w:t>
+      <w:proofErr w:type="spellStart"/>
+      <w:r>
+        <w:rPr>
+          <w:rFonts w:ascii="Times New Roman" w:hAnsi="Times New Roman" w:cs="Times New Roman"/>
+          <w:i/>
+          <w:iCs/>
+          <w:sz w:val="24"/>
+          <w:szCs w:val="24"/>
+        </w:rPr>
+        <w:t>chmod</w:t>
+      </w:r>
+      <w:proofErr w:type="spellEnd"/>
+      <w:r>
+        <w:rPr>
+          <w:rFonts w:ascii="Times New Roman" w:hAnsi="Times New Roman" w:cs="Times New Roman"/>
+          <w:i/>
+          <w:iCs/>
+          <w:sz w:val="24"/>
+          <w:szCs w:val="24"/>
+        </w:rPr>
+        <w:t xml:space="preserve"> +x *</w:t>
       </w:r>
     </w:p>
     <w:p>
@@ -492,7 +754,51 @@
           <w:sz w:val="24"/>
           <w:szCs w:val="24"/>
         </w:rPr>
-        <w:t>./configure –with-mpi=yes –prefix=/path/to/install</w:t>
+        <w:t>./configure –with-</w:t>
+      </w:r>
+      <w:proofErr w:type="spellStart"/>
+      <w:r>
+        <w:rPr>
+          <w:rFonts w:ascii="Times New Roman" w:hAnsi="Times New Roman" w:cs="Times New Roman"/>
+          <w:i/>
+          <w:iCs/>
+          <w:sz w:val="24"/>
+          <w:szCs w:val="24"/>
+        </w:rPr>
+        <w:t>mpi</w:t>
+      </w:r>
+      <w:proofErr w:type="spellEnd"/>
+      <w:r>
+        <w:rPr>
+          <w:rFonts w:ascii="Times New Roman" w:hAnsi="Times New Roman" w:cs="Times New Roman"/>
+          <w:i/>
+          <w:iCs/>
+          <w:sz w:val="24"/>
+          <w:szCs w:val="24"/>
+        </w:rPr>
+        <w:t>=yes –prefix=/path/</w:t>
+      </w:r>
+      <w:proofErr w:type="spellStart"/>
+      <w:r>
+        <w:rPr>
+          <w:rFonts w:ascii="Times New Roman" w:hAnsi="Times New Roman" w:cs="Times New Roman"/>
+          <w:i/>
+          <w:iCs/>
+          <w:sz w:val="24"/>
+          <w:szCs w:val="24"/>
+        </w:rPr>
+        <w:t>to</w:t>
+      </w:r>
+      <w:proofErr w:type="spellEnd"/>
+      <w:r>
+        <w:rPr>
+          <w:rFonts w:ascii="Times New Roman" w:hAnsi="Times New Roman" w:cs="Times New Roman"/>
+          <w:i/>
+          <w:iCs/>
+          <w:sz w:val="24"/>
+          <w:szCs w:val="24"/>
+        </w:rPr>
+        <w:t>/install</w:t>
       </w:r>
     </w:p>
     <w:p>
@@ -528,7 +834,25 @@
           <w:sz w:val="24"/>
           <w:szCs w:val="24"/>
         </w:rPr>
-        <w:t>If you aren’t sure, the configuration script will determine if your machine contains OpenMPI definitions or not, and create ‘make’ files accordingly. To do this:</w:t>
+        <w:t xml:space="preserve">If you aren’t sure, the configuration script will determine if your machine contains </w:t>
+      </w:r>
+      <w:proofErr w:type="spellStart"/>
+      <w:r>
+        <w:rPr>
+          <w:rFonts w:ascii="Times New Roman" w:hAnsi="Times New Roman" w:cs="Times New Roman"/>
+          <w:sz w:val="24"/>
+          <w:szCs w:val="24"/>
+        </w:rPr>
+        <w:t>OpenMPI</w:t>
+      </w:r>
+      <w:proofErr w:type="spellEnd"/>
+      <w:r>
+        <w:rPr>
+          <w:rFonts w:ascii="Times New Roman" w:hAnsi="Times New Roman" w:cs="Times New Roman"/>
+          <w:sz w:val="24"/>
+          <w:szCs w:val="24"/>
+        </w:rPr>
+        <w:t xml:space="preserve"> definitions or not, and create ‘make’ files accordingly. To do this:</w:t>
       </w:r>
     </w:p>
     <w:p>
@@ -552,25 +876,49 @@
         </w:rPr>
         <w:t>./configure –with-</w:t>
       </w:r>
-      <w:r>
-        <w:rPr>
-          <w:rFonts w:ascii="Times New Roman" w:hAnsi="Times New Roman" w:cs="Times New Roman"/>
-          <w:i/>
-          <w:iCs/>
-          <w:sz w:val="24"/>
-          <w:szCs w:val="24"/>
-        </w:rPr>
-        <w:t>mpi=auto</w:t>
-      </w:r>
-      <w:r>
-        <w:rPr>
-          <w:rFonts w:ascii="Times New Roman" w:hAnsi="Times New Roman" w:cs="Times New Roman"/>
-          <w:i/>
-          <w:iCs/>
-          <w:sz w:val="24"/>
-          <w:szCs w:val="24"/>
-        </w:rPr>
-        <w:t xml:space="preserve"> –prefix=/path/to/install</w:t>
+      <w:proofErr w:type="spellStart"/>
+      <w:r>
+        <w:rPr>
+          <w:rFonts w:ascii="Times New Roman" w:hAnsi="Times New Roman" w:cs="Times New Roman"/>
+          <w:i/>
+          <w:iCs/>
+          <w:sz w:val="24"/>
+          <w:szCs w:val="24"/>
+        </w:rPr>
+        <w:t>mpi</w:t>
+      </w:r>
+      <w:proofErr w:type="spellEnd"/>
+      <w:r>
+        <w:rPr>
+          <w:rFonts w:ascii="Times New Roman" w:hAnsi="Times New Roman" w:cs="Times New Roman"/>
+          <w:i/>
+          <w:iCs/>
+          <w:sz w:val="24"/>
+          <w:szCs w:val="24"/>
+        </w:rPr>
+        <w:t>=auto –prefix=/path/</w:t>
+      </w:r>
+      <w:proofErr w:type="spellStart"/>
+      <w:r>
+        <w:rPr>
+          <w:rFonts w:ascii="Times New Roman" w:hAnsi="Times New Roman" w:cs="Times New Roman"/>
+          <w:i/>
+          <w:iCs/>
+          <w:sz w:val="24"/>
+          <w:szCs w:val="24"/>
+        </w:rPr>
+        <w:t>to</w:t>
+      </w:r>
+      <w:proofErr w:type="spellEnd"/>
+      <w:r>
+        <w:rPr>
+          <w:rFonts w:ascii="Times New Roman" w:hAnsi="Times New Roman" w:cs="Times New Roman"/>
+          <w:i/>
+          <w:iCs/>
+          <w:sz w:val="24"/>
+          <w:szCs w:val="24"/>
+        </w:rPr>
+        <w:t>/install</w:t>
       </w:r>
     </w:p>
     <w:p>
@@ -588,6 +936,7 @@
           <w:sz w:val="24"/>
           <w:szCs w:val="24"/>
         </w:rPr>
+        <w:lastRenderedPageBreak/>
         <w:t>Alternately, IMa2p can also be compiled using a generic GNU C++ compiler for serial use (similar to the original IMa2 package). To do this, type:</w:t>
       </w:r>
     </w:p>
@@ -610,25 +959,49 @@
         </w:rPr>
         <w:t>./configure –with-</w:t>
       </w:r>
-      <w:r>
-        <w:rPr>
-          <w:rFonts w:ascii="Times New Roman" w:hAnsi="Times New Roman" w:cs="Times New Roman"/>
-          <w:i/>
-          <w:iCs/>
-          <w:sz w:val="24"/>
-          <w:szCs w:val="24"/>
-        </w:rPr>
-        <w:t>mpi=no</w:t>
-      </w:r>
-      <w:r>
-        <w:rPr>
-          <w:rFonts w:ascii="Times New Roman" w:hAnsi="Times New Roman" w:cs="Times New Roman"/>
-          <w:i/>
-          <w:iCs/>
-          <w:sz w:val="24"/>
-          <w:szCs w:val="24"/>
-        </w:rPr>
-        <w:t xml:space="preserve"> –prefix=/path/to/install</w:t>
+      <w:proofErr w:type="spellStart"/>
+      <w:r>
+        <w:rPr>
+          <w:rFonts w:ascii="Times New Roman" w:hAnsi="Times New Roman" w:cs="Times New Roman"/>
+          <w:i/>
+          <w:iCs/>
+          <w:sz w:val="24"/>
+          <w:szCs w:val="24"/>
+        </w:rPr>
+        <w:t>mpi</w:t>
+      </w:r>
+      <w:proofErr w:type="spellEnd"/>
+      <w:r>
+        <w:rPr>
+          <w:rFonts w:ascii="Times New Roman" w:hAnsi="Times New Roman" w:cs="Times New Roman"/>
+          <w:i/>
+          <w:iCs/>
+          <w:sz w:val="24"/>
+          <w:szCs w:val="24"/>
+        </w:rPr>
+        <w:t>=no –prefix=/path/</w:t>
+      </w:r>
+      <w:proofErr w:type="spellStart"/>
+      <w:r>
+        <w:rPr>
+          <w:rFonts w:ascii="Times New Roman" w:hAnsi="Times New Roman" w:cs="Times New Roman"/>
+          <w:i/>
+          <w:iCs/>
+          <w:sz w:val="24"/>
+          <w:szCs w:val="24"/>
+        </w:rPr>
+        <w:t>to</w:t>
+      </w:r>
+      <w:proofErr w:type="spellEnd"/>
+      <w:r>
+        <w:rPr>
+          <w:rFonts w:ascii="Times New Roman" w:hAnsi="Times New Roman" w:cs="Times New Roman"/>
+          <w:i/>
+          <w:iCs/>
+          <w:sz w:val="24"/>
+          <w:szCs w:val="24"/>
+        </w:rPr>
+        <w:t>/install</w:t>
       </w:r>
     </w:p>
     <w:p>
@@ -646,8 +1019,25 @@
           <w:sz w:val="24"/>
           <w:szCs w:val="24"/>
         </w:rPr>
-        <w:lastRenderedPageBreak/>
-        <w:t>Note however, that if your machine does not have OpenMPI installed, or if the configuration script is unable to find it, it will compile a serial version of the program (similar to IMa2) with a regular GNU C++ compiler.</w:t>
+        <w:t xml:space="preserve">Note however, that if your machine does not have </w:t>
+      </w:r>
+      <w:proofErr w:type="spellStart"/>
+      <w:r>
+        <w:rPr>
+          <w:rFonts w:ascii="Times New Roman" w:hAnsi="Times New Roman" w:cs="Times New Roman"/>
+          <w:sz w:val="24"/>
+          <w:szCs w:val="24"/>
+        </w:rPr>
+        <w:t>OpenMPI</w:t>
+      </w:r>
+      <w:proofErr w:type="spellEnd"/>
+      <w:r>
+        <w:rPr>
+          <w:rFonts w:ascii="Times New Roman" w:hAnsi="Times New Roman" w:cs="Times New Roman"/>
+          <w:sz w:val="24"/>
+          <w:szCs w:val="24"/>
+        </w:rPr>
+        <w:t xml:space="preserve"> installed, or if the configuration script is unable to find it, it will compile a serial version of the program (similar to IMa2) with a regular GNU C++ compiler.</w:t>
       </w:r>
     </w:p>
     <w:p>
@@ -707,6 +1097,7 @@
         </w:rPr>
         <w:t xml:space="preserve">This should create an executable called “IMa2p” inside the </w:t>
       </w:r>
+      <w:proofErr w:type="spellStart"/>
       <w:r>
         <w:rPr>
           <w:rFonts w:ascii="Times New Roman" w:hAnsi="Times New Roman" w:cs="Times New Roman"/>
@@ -717,6 +1108,7 @@
         </w:rPr>
         <w:t>src</w:t>
       </w:r>
+      <w:proofErr w:type="spellEnd"/>
       <w:r>
         <w:rPr>
           <w:rFonts w:ascii="Times New Roman" w:hAnsi="Times New Roman" w:cs="Times New Roman"/>
@@ -860,7 +1252,43 @@
           <w:sz w:val="24"/>
           <w:szCs w:val="24"/>
         </w:rPr>
-        <w:t>If you wish to compile from source, then you need to either delete or comment out line #24 from src/imamp.hpp (which says #include &lt;config.h&gt;).</w:t>
+        <w:t xml:space="preserve">If you wish to compile from source, then you need to either delete or comment out line #24 from </w:t>
+      </w:r>
+      <w:proofErr w:type="spellStart"/>
+      <w:r>
+        <w:rPr>
+          <w:rFonts w:ascii="Times New Roman" w:hAnsi="Times New Roman" w:cs="Times New Roman"/>
+          <w:sz w:val="24"/>
+          <w:szCs w:val="24"/>
+        </w:rPr>
+        <w:t>src</w:t>
+      </w:r>
+      <w:proofErr w:type="spellEnd"/>
+      <w:r>
+        <w:rPr>
+          <w:rFonts w:ascii="Times New Roman" w:hAnsi="Times New Roman" w:cs="Times New Roman"/>
+          <w:sz w:val="24"/>
+          <w:szCs w:val="24"/>
+        </w:rPr>
+        <w:t>/imamp.hpp (which says #include &lt;</w:t>
+      </w:r>
+      <w:proofErr w:type="spellStart"/>
+      <w:r>
+        <w:rPr>
+          <w:rFonts w:ascii="Times New Roman" w:hAnsi="Times New Roman" w:cs="Times New Roman"/>
+          <w:sz w:val="24"/>
+          <w:szCs w:val="24"/>
+        </w:rPr>
+        <w:t>config.h</w:t>
+      </w:r>
+      <w:proofErr w:type="spellEnd"/>
+      <w:r>
+        <w:rPr>
+          <w:rFonts w:ascii="Times New Roman" w:hAnsi="Times New Roman" w:cs="Times New Roman"/>
+          <w:sz w:val="24"/>
+          <w:szCs w:val="24"/>
+        </w:rPr>
+        <w:t>&gt;).</w:t>
       </w:r>
     </w:p>
     <w:p>
@@ -895,6 +1323,7 @@
         </w:rPr>
         <w:t xml:space="preserve"> </w:t>
       </w:r>
+      <w:proofErr w:type="spellStart"/>
       <w:r>
         <w:rPr>
           <w:rFonts w:ascii="Times New Roman" w:hAnsi="Times New Roman" w:cs="Times New Roman"/>
@@ -905,6 +1334,7 @@
         </w:rPr>
         <w:t>cd</w:t>
       </w:r>
+      <w:proofErr w:type="spellEnd"/>
       <w:r>
         <w:rPr>
           <w:rFonts w:ascii="Times New Roman" w:hAnsi="Times New Roman" w:cs="Times New Roman"/>
@@ -913,6 +1343,7 @@
         </w:rPr>
         <w:t xml:space="preserve"> into the </w:t>
       </w:r>
+      <w:proofErr w:type="spellStart"/>
       <w:r>
         <w:rPr>
           <w:rFonts w:ascii="Times New Roman" w:hAnsi="Times New Roman" w:cs="Times New Roman"/>
@@ -923,6 +1354,7 @@
         </w:rPr>
         <w:t>src</w:t>
       </w:r>
+      <w:proofErr w:type="spellEnd"/>
       <w:r>
         <w:rPr>
           <w:rFonts w:ascii="Times New Roman" w:hAnsi="Times New Roman" w:cs="Times New Roman"/>
@@ -942,15 +1374,27 @@
           <w:szCs w:val="24"/>
         </w:rPr>
       </w:pPr>
-      <w:r>
-        <w:rPr>
-          <w:rFonts w:ascii="Times New Roman" w:hAnsi="Times New Roman" w:cs="Times New Roman"/>
-          <w:i/>
-          <w:iCs/>
-          <w:sz w:val="24"/>
-          <w:szCs w:val="24"/>
-        </w:rPr>
-        <w:t xml:space="preserve">mpicxx </w:t>
+      <w:proofErr w:type="spellStart"/>
+      <w:r>
+        <w:rPr>
+          <w:rFonts w:ascii="Times New Roman" w:hAnsi="Times New Roman" w:cs="Times New Roman"/>
+          <w:i/>
+          <w:iCs/>
+          <w:sz w:val="24"/>
+          <w:szCs w:val="24"/>
+        </w:rPr>
+        <w:t>mpicxx</w:t>
+      </w:r>
+      <w:proofErr w:type="spellEnd"/>
+      <w:r>
+        <w:rPr>
+          <w:rFonts w:ascii="Times New Roman" w:hAnsi="Times New Roman" w:cs="Times New Roman"/>
+          <w:i/>
+          <w:iCs/>
+          <w:sz w:val="24"/>
+          <w:szCs w:val="24"/>
+        </w:rPr>
+        <w:t xml:space="preserve"> </w:t>
       </w:r>
       <w:r>
         <w:rPr>
@@ -1077,6 +1521,7 @@
         </w:rPr>
         <w:t xml:space="preserve"> </w:t>
       </w:r>
+      <w:proofErr w:type="spellStart"/>
       <w:r>
         <w:rPr>
           <w:rFonts w:ascii="Times New Roman" w:hAnsi="Times New Roman" w:cs="Times New Roman"/>
@@ -1087,6 +1532,7 @@
         </w:rPr>
         <w:t>src</w:t>
       </w:r>
+      <w:proofErr w:type="spellEnd"/>
       <w:r>
         <w:rPr>
           <w:rFonts w:ascii="Times New Roman" w:hAnsi="Times New Roman" w:cs="Times New Roman"/>
@@ -1156,6 +1602,7 @@
           <w:rPr>
             <w:rStyle w:val="Hyperlink"/>
             <w:rFonts w:ascii="Times New Roman" w:hAnsi="Times New Roman" w:cs="Times New Roman"/>
+            <w:color w:val="auto"/>
             <w:sz w:val="24"/>
             <w:szCs w:val="24"/>
           </w:rPr>
@@ -1203,6 +1650,7 @@
         </w:rPr>
         <w:t xml:space="preserve"> </w:t>
       </w:r>
+      <w:proofErr w:type="spellStart"/>
       <w:r>
         <w:rPr>
           <w:rFonts w:ascii="Times New Roman" w:hAnsi="Times New Roman" w:cs="Times New Roman"/>
@@ -1213,6 +1661,7 @@
         </w:rPr>
         <w:t>mpirun</w:t>
       </w:r>
+      <w:proofErr w:type="spellEnd"/>
       <w:r>
         <w:rPr>
           <w:rFonts w:ascii="Times New Roman" w:hAnsi="Times New Roman" w:cs="Times New Roman"/>
@@ -1221,6 +1670,7 @@
         </w:rPr>
         <w:t xml:space="preserve"> or </w:t>
       </w:r>
+      <w:proofErr w:type="spellStart"/>
       <w:r>
         <w:rPr>
           <w:rFonts w:ascii="Times New Roman" w:hAnsi="Times New Roman" w:cs="Times New Roman"/>
@@ -1231,6 +1681,7 @@
         </w:rPr>
         <w:t>mpiexec</w:t>
       </w:r>
+      <w:proofErr w:type="spellEnd"/>
       <w:r>
         <w:rPr>
           <w:rFonts w:ascii="Times New Roman" w:hAnsi="Times New Roman" w:cs="Times New Roman"/>
@@ -1259,15 +1710,49 @@
           <w:szCs w:val="24"/>
         </w:rPr>
       </w:pPr>
-      <w:r>
-        <w:rPr>
-          <w:rFonts w:ascii="Times New Roman" w:hAnsi="Times New Roman" w:cs="Times New Roman"/>
-          <w:i/>
-          <w:iCs/>
-          <w:sz w:val="24"/>
-          <w:szCs w:val="24"/>
-        </w:rPr>
-        <w:t>mpirun –np  &lt;number of processors to use&gt; IMa2</w:t>
+      <w:proofErr w:type="spellStart"/>
+      <w:r>
+        <w:rPr>
+          <w:rFonts w:ascii="Times New Roman" w:hAnsi="Times New Roman" w:cs="Times New Roman"/>
+          <w:i/>
+          <w:iCs/>
+          <w:sz w:val="24"/>
+          <w:szCs w:val="24"/>
+        </w:rPr>
+        <w:t>mpirun</w:t>
+      </w:r>
+      <w:proofErr w:type="spellEnd"/>
+      <w:r>
+        <w:rPr>
+          <w:rFonts w:ascii="Times New Roman" w:hAnsi="Times New Roman" w:cs="Times New Roman"/>
+          <w:i/>
+          <w:iCs/>
+          <w:sz w:val="24"/>
+          <w:szCs w:val="24"/>
+        </w:rPr>
+        <w:t xml:space="preserve"> –</w:t>
+      </w:r>
+      <w:proofErr w:type="spellStart"/>
+      <w:r>
+        <w:rPr>
+          <w:rFonts w:ascii="Times New Roman" w:hAnsi="Times New Roman" w:cs="Times New Roman"/>
+          <w:i/>
+          <w:iCs/>
+          <w:sz w:val="24"/>
+          <w:szCs w:val="24"/>
+        </w:rPr>
+        <w:t>np</w:t>
+      </w:r>
+      <w:proofErr w:type="spellEnd"/>
+      <w:r>
+        <w:rPr>
+          <w:rFonts w:ascii="Times New Roman" w:hAnsi="Times New Roman" w:cs="Times New Roman"/>
+          <w:i/>
+          <w:iCs/>
+          <w:sz w:val="24"/>
+          <w:szCs w:val="24"/>
+        </w:rPr>
+        <w:t xml:space="preserve">  &lt;number of processors to use&gt; IMa2</w:t>
       </w:r>
       <w:r>
         <w:rPr>
@@ -1333,7 +1818,27 @@
           <w:sz w:val="24"/>
           <w:szCs w:val="24"/>
         </w:rPr>
-        <w:t xml:space="preserve">–hn </w:t>
+        <w:t>–</w:t>
+      </w:r>
+      <w:proofErr w:type="spellStart"/>
+      <w:r>
+        <w:rPr>
+          <w:rFonts w:ascii="Times New Roman" w:hAnsi="Times New Roman" w:cs="Times New Roman"/>
+          <w:i/>
+          <w:sz w:val="24"/>
+          <w:szCs w:val="24"/>
+        </w:rPr>
+        <w:t>hn</w:t>
+      </w:r>
+      <w:proofErr w:type="spellEnd"/>
+      <w:r>
+        <w:rPr>
+          <w:rFonts w:ascii="Times New Roman" w:hAnsi="Times New Roman" w:cs="Times New Roman"/>
+          <w:i/>
+          <w:sz w:val="24"/>
+          <w:szCs w:val="24"/>
+        </w:rPr>
+        <w:t xml:space="preserve"> </w:t>
       </w:r>
       <w:r>
         <w:rPr>
@@ -1352,118 +1857,138 @@
         </w:rPr>
         <w:t>–</w:t>
       </w:r>
-      <w:r>
+      <w:proofErr w:type="spellStart"/>
+      <w:r>
+        <w:rPr>
+          <w:rFonts w:ascii="Times New Roman" w:hAnsi="Times New Roman" w:cs="Times New Roman"/>
+          <w:sz w:val="24"/>
+          <w:szCs w:val="24"/>
+        </w:rPr>
         <w:t>hn</w:t>
       </w:r>
-      <w:r>
+      <w:proofErr w:type="spellEnd"/>
+      <w:r>
+        <w:rPr>
+          <w:rFonts w:ascii="Times New Roman" w:hAnsi="Times New Roman" w:cs="Times New Roman"/>
+          <w:sz w:val="24"/>
+          <w:szCs w:val="24"/>
+        </w:rPr>
+        <w:t xml:space="preserve"> flag is used to indicate the number of chains per processor.   For example, to </w:t>
+      </w:r>
+      <w:r>
+        <w:rPr>
+          <w:rFonts w:ascii="Times New Roman" w:hAnsi="Times New Roman" w:cs="Times New Roman"/>
+          <w:sz w:val="24"/>
+          <w:szCs w:val="24"/>
+        </w:rPr>
+        <w:t>invoke Metropolis coupling using a total of 10 chains, distributed among 5 processors:</w:t>
+      </w:r>
+    </w:p>
+    <w:p>
+      <w:pPr>
+        <w:rPr>
+          <w:rFonts w:ascii="Times New Roman" w:hAnsi="Times New Roman" w:cs="Times New Roman"/>
+          <w:i/>
+          <w:iCs/>
+          <w:sz w:val="24"/>
+          <w:szCs w:val="24"/>
+        </w:rPr>
+      </w:pPr>
+      <w:proofErr w:type="spellStart"/>
+      <w:r>
+        <w:rPr>
+          <w:rFonts w:ascii="Times New Roman" w:hAnsi="Times New Roman" w:cs="Times New Roman"/>
+          <w:i/>
+          <w:iCs/>
+          <w:sz w:val="24"/>
+          <w:szCs w:val="24"/>
+        </w:rPr>
+        <w:t>mpirun</w:t>
+      </w:r>
+      <w:proofErr w:type="spellEnd"/>
+      <w:r>
+        <w:rPr>
+          <w:rFonts w:ascii="Times New Roman" w:hAnsi="Times New Roman" w:cs="Times New Roman"/>
+          <w:i/>
+          <w:iCs/>
+          <w:sz w:val="24"/>
+          <w:szCs w:val="24"/>
+        </w:rPr>
+        <w:t xml:space="preserve"> –</w:t>
+      </w:r>
+      <w:proofErr w:type="spellStart"/>
+      <w:r>
+        <w:rPr>
+          <w:rFonts w:ascii="Times New Roman" w:hAnsi="Times New Roman" w:cs="Times New Roman"/>
+          <w:i/>
+          <w:iCs/>
+          <w:sz w:val="24"/>
+          <w:szCs w:val="24"/>
+        </w:rPr>
+        <w:t>np</w:t>
+      </w:r>
+      <w:proofErr w:type="spellEnd"/>
+      <w:r>
+        <w:rPr>
+          <w:rFonts w:ascii="Times New Roman" w:hAnsi="Times New Roman" w:cs="Times New Roman"/>
+          <w:i/>
+          <w:iCs/>
+          <w:sz w:val="24"/>
+          <w:szCs w:val="24"/>
+        </w:rPr>
+        <w:t xml:space="preserve"> 5 IMa2</w:t>
+      </w:r>
+      <w:r>
+        <w:rPr>
+          <w:rFonts w:ascii="Times New Roman" w:hAnsi="Times New Roman" w:cs="Times New Roman"/>
+          <w:i/>
+          <w:iCs/>
+          <w:sz w:val="24"/>
+          <w:szCs w:val="24"/>
+        </w:rPr>
+        <w:t>p</w:t>
+      </w:r>
+      <w:r>
+        <w:rPr>
+          <w:rFonts w:ascii="Times New Roman" w:hAnsi="Times New Roman" w:cs="Times New Roman"/>
+          <w:i/>
+          <w:iCs/>
+          <w:sz w:val="24"/>
+          <w:szCs w:val="24"/>
+        </w:rPr>
         <w:t xml:space="preserve"> </w:t>
       </w:r>
       <w:r>
         <w:rPr>
           <w:rFonts w:ascii="Times New Roman" w:hAnsi="Times New Roman" w:cs="Times New Roman"/>
-          <w:sz w:val="24"/>
-          <w:szCs w:val="24"/>
-        </w:rPr>
-        <w:t xml:space="preserve">flag is used to indicate the number of chains per processor.   For example, to </w:t>
-      </w:r>
-      <w:r>
-        <w:rPr>
-          <w:rFonts w:ascii="Times New Roman" w:hAnsi="Times New Roman" w:cs="Times New Roman"/>
-          <w:sz w:val="24"/>
-          <w:szCs w:val="24"/>
-        </w:rPr>
-        <w:t>invoke Metropolis coupling using a total of 10 chains, distributed among 5 processors:</w:t>
-      </w:r>
-    </w:p>
-    <w:p>
-      <w:pPr>
-        <w:rPr>
-          <w:rFonts w:ascii="Times New Roman" w:hAnsi="Times New Roman" w:cs="Times New Roman"/>
-          <w:i/>
-          <w:iCs/>
-          <w:sz w:val="24"/>
-          <w:szCs w:val="24"/>
-        </w:rPr>
-      </w:pPr>
-      <w:r>
-        <w:rPr>
-          <w:rFonts w:ascii="Times New Roman" w:hAnsi="Times New Roman" w:cs="Times New Roman"/>
-          <w:i/>
-          <w:iCs/>
-          <w:sz w:val="24"/>
-          <w:szCs w:val="24"/>
-        </w:rPr>
-        <w:t>mpirun –np 5 IMa2</w:t>
-      </w:r>
-      <w:r>
-        <w:rPr>
-          <w:rFonts w:ascii="Times New Roman" w:hAnsi="Times New Roman" w:cs="Times New Roman"/>
-          <w:i/>
-          <w:iCs/>
-          <w:sz w:val="24"/>
-          <w:szCs w:val="24"/>
-        </w:rPr>
-        <w:t>p</w:t>
-      </w:r>
-      <w:r>
-        <w:rPr>
-          <w:rFonts w:ascii="Times New Roman" w:hAnsi="Times New Roman" w:cs="Times New Roman"/>
-          <w:i/>
-          <w:iCs/>
-          <w:sz w:val="24"/>
-          <w:szCs w:val="24"/>
-        </w:rPr>
-        <w:t xml:space="preserve"> </w:t>
-      </w:r>
-      <w:r>
-        <w:rPr>
-          <w:rFonts w:ascii="Times New Roman" w:hAnsi="Times New Roman" w:cs="Times New Roman"/>
-          <w:i/>
-          <w:iCs/>
-          <w:sz w:val="24"/>
-          <w:szCs w:val="24"/>
-        </w:rPr>
-        <w:t xml:space="preserve"> -hn 2 </w:t>
-      </w:r>
-      <w:r>
-        <w:rPr>
-          <w:rFonts w:ascii="Times New Roman" w:hAnsi="Times New Roman" w:cs="Times New Roman"/>
-          <w:i/>
-          <w:iCs/>
-          <w:sz w:val="24"/>
-          <w:szCs w:val="24"/>
-        </w:rPr>
-        <w:t>&lt;</w:t>
-      </w:r>
-      <w:r>
-        <w:rPr>
-          <w:rFonts w:ascii="Times New Roman" w:hAnsi="Times New Roman" w:cs="Times New Roman"/>
-          <w:i/>
-          <w:iCs/>
-          <w:sz w:val="24"/>
-          <w:szCs w:val="24"/>
-        </w:rPr>
-        <w:t xml:space="preserve">other IMa2 command line </w:t>
-      </w:r>
-      <w:r>
-        <w:rPr>
-          <w:rFonts w:ascii="Times New Roman" w:hAnsi="Times New Roman" w:cs="Times New Roman"/>
-          <w:i/>
-          <w:iCs/>
-          <w:sz w:val="24"/>
-          <w:szCs w:val="24"/>
-        </w:rPr>
-        <w:t>options&gt;</w:t>
-      </w:r>
-      <w:r>
-        <w:rPr>
-          <w:rFonts w:ascii="Times New Roman" w:hAnsi="Times New Roman" w:cs="Times New Roman"/>
-          <w:i/>
-          <w:iCs/>
-          <w:sz w:val="24"/>
-          <w:szCs w:val="24"/>
-        </w:rPr>
-        <w:t xml:space="preserve"> </w:t>
+          <w:i/>
+          <w:iCs/>
+          <w:sz w:val="24"/>
+          <w:szCs w:val="24"/>
+        </w:rPr>
+        <w:t xml:space="preserve"> -</w:t>
+      </w:r>
+      <w:proofErr w:type="spellStart"/>
+      <w:r>
+        <w:rPr>
+          <w:rFonts w:ascii="Times New Roman" w:hAnsi="Times New Roman" w:cs="Times New Roman"/>
+          <w:i/>
+          <w:iCs/>
+          <w:sz w:val="24"/>
+          <w:szCs w:val="24"/>
+        </w:rPr>
+        <w:t>hn</w:t>
+      </w:r>
+      <w:proofErr w:type="spellEnd"/>
+      <w:r>
+        <w:rPr>
+          <w:rFonts w:ascii="Times New Roman" w:hAnsi="Times New Roman" w:cs="Times New Roman"/>
+          <w:i/>
+          <w:iCs/>
+          <w:sz w:val="24"/>
+          <w:szCs w:val="24"/>
+        </w:rPr>
+        <w:t xml:space="preserve"> 2 &lt;other IMa2 command line options&gt; </w:t>
       </w:r>
     </w:p>
     <w:p>
@@ -1487,6 +2012,488 @@
           <w:sz w:val="24"/>
           <w:szCs w:val="24"/>
         </w:rPr>
+        <w:lastRenderedPageBreak/>
+        <w:t xml:space="preserve">To install on a multi-core Windows machine (PC/Server), we will need to do this through a Linux emulator like </w:t>
+      </w:r>
+      <w:proofErr w:type="spellStart"/>
+      <w:r>
+        <w:rPr>
+          <w:rFonts w:ascii="Times New Roman" w:hAnsi="Times New Roman" w:cs="Times New Roman"/>
+          <w:sz w:val="24"/>
+          <w:szCs w:val="24"/>
+        </w:rPr>
+        <w:t>Cygwin</w:t>
+      </w:r>
+      <w:proofErr w:type="spellEnd"/>
+      <w:r>
+        <w:rPr>
+          <w:rFonts w:ascii="Times New Roman" w:hAnsi="Times New Roman" w:cs="Times New Roman"/>
+          <w:sz w:val="24"/>
+          <w:szCs w:val="24"/>
+        </w:rPr>
+        <w:t xml:space="preserve"> (</w:t>
+      </w:r>
+      <w:hyperlink r:id="rId9" w:history="1">
+        <w:r>
+          <w:rPr>
+            <w:rStyle w:val="Hyperlink"/>
+            <w:rFonts w:ascii="Times New Roman" w:hAnsi="Times New Roman" w:cs="Times New Roman"/>
+            <w:color w:val="auto"/>
+            <w:sz w:val="24"/>
+            <w:szCs w:val="24"/>
+          </w:rPr>
+          <w:t>http://cygwin.com/install.html</w:t>
+        </w:r>
+      </w:hyperlink>
+      <w:r>
+        <w:rPr>
+          <w:rFonts w:ascii="Times New Roman" w:hAnsi="Times New Roman" w:cs="Times New Roman"/>
+          <w:sz w:val="24"/>
+          <w:szCs w:val="24"/>
+        </w:rPr>
+        <w:t xml:space="preserve">). While installing/updating </w:t>
+      </w:r>
+      <w:proofErr w:type="spellStart"/>
+      <w:r>
+        <w:rPr>
+          <w:rFonts w:ascii="Times New Roman" w:hAnsi="Times New Roman" w:cs="Times New Roman"/>
+          <w:sz w:val="24"/>
+          <w:szCs w:val="24"/>
+        </w:rPr>
+        <w:t>Cygwin</w:t>
+      </w:r>
+      <w:proofErr w:type="spellEnd"/>
+      <w:r>
+        <w:rPr>
+          <w:rFonts w:ascii="Times New Roman" w:hAnsi="Times New Roman" w:cs="Times New Roman"/>
+          <w:sz w:val="24"/>
+          <w:szCs w:val="24"/>
+        </w:rPr>
+        <w:t xml:space="preserve">, ensure that you select to install the GNU C/C++/Fortran libraries, </w:t>
+      </w:r>
+      <w:proofErr w:type="spellStart"/>
+      <w:r>
+        <w:rPr>
+          <w:rFonts w:ascii="Times New Roman" w:hAnsi="Times New Roman" w:cs="Times New Roman"/>
+          <w:sz w:val="24"/>
+          <w:szCs w:val="24"/>
+        </w:rPr>
+        <w:t>OpenMPI</w:t>
+      </w:r>
+      <w:proofErr w:type="spellEnd"/>
+      <w:r>
+        <w:rPr>
+          <w:rFonts w:ascii="Times New Roman" w:hAnsi="Times New Roman" w:cs="Times New Roman"/>
+          <w:sz w:val="24"/>
+          <w:szCs w:val="24"/>
+        </w:rPr>
+        <w:t xml:space="preserve"> libraries, </w:t>
+      </w:r>
+      <w:proofErr w:type="spellStart"/>
+      <w:r>
+        <w:rPr>
+          <w:rFonts w:ascii="Times New Roman" w:hAnsi="Times New Roman" w:cs="Times New Roman"/>
+          <w:sz w:val="24"/>
+          <w:szCs w:val="24"/>
+        </w:rPr>
+        <w:t>autoconf</w:t>
+      </w:r>
+      <w:proofErr w:type="spellEnd"/>
+      <w:r>
+        <w:rPr>
+          <w:rFonts w:ascii="Times New Roman" w:hAnsi="Times New Roman" w:cs="Times New Roman"/>
+          <w:sz w:val="24"/>
+          <w:szCs w:val="24"/>
+        </w:rPr>
+        <w:t xml:space="preserve"> (</w:t>
+      </w:r>
+      <w:proofErr w:type="spellStart"/>
+      <w:r>
+        <w:rPr>
+          <w:rFonts w:ascii="Times New Roman" w:hAnsi="Times New Roman" w:cs="Times New Roman"/>
+          <w:sz w:val="24"/>
+          <w:szCs w:val="24"/>
+        </w:rPr>
+        <w:t>Devel</w:t>
+      </w:r>
+      <w:proofErr w:type="spellEnd"/>
+      <w:r>
+        <w:rPr>
+          <w:rFonts w:ascii="Times New Roman" w:hAnsi="Times New Roman" w:cs="Times New Roman"/>
+          <w:sz w:val="24"/>
+          <w:szCs w:val="24"/>
+        </w:rPr>
+        <w:t xml:space="preserve">), and </w:t>
+      </w:r>
+      <w:proofErr w:type="spellStart"/>
+      <w:r>
+        <w:rPr>
+          <w:rFonts w:ascii="Times New Roman" w:hAnsi="Times New Roman" w:cs="Times New Roman"/>
+          <w:sz w:val="24"/>
+          <w:szCs w:val="24"/>
+        </w:rPr>
+        <w:t>git</w:t>
+      </w:r>
+      <w:proofErr w:type="spellEnd"/>
+      <w:r>
+        <w:rPr>
+          <w:rFonts w:ascii="Times New Roman" w:hAnsi="Times New Roman" w:cs="Times New Roman"/>
+          <w:sz w:val="24"/>
+          <w:szCs w:val="24"/>
+        </w:rPr>
+        <w:t>.</w:t>
+      </w:r>
+    </w:p>
+    <w:p>
+      <w:pPr>
+        <w:outlineLvl w:val="0"/>
+        <w:rPr>
+          <w:rFonts w:ascii="Times New Roman" w:hAnsi="Times New Roman" w:cs="Times New Roman"/>
+          <w:sz w:val="24"/>
+          <w:szCs w:val="24"/>
+        </w:rPr>
+      </w:pPr>
+      <w:r>
+        <w:rPr>
+          <w:rFonts w:ascii="Times New Roman" w:hAnsi="Times New Roman" w:cs="Times New Roman"/>
+          <w:sz w:val="24"/>
+          <w:szCs w:val="24"/>
+        </w:rPr>
+        <w:t xml:space="preserve">Once installed, open a </w:t>
+      </w:r>
+      <w:proofErr w:type="spellStart"/>
+      <w:r>
+        <w:rPr>
+          <w:rFonts w:ascii="Times New Roman" w:hAnsi="Times New Roman" w:cs="Times New Roman"/>
+          <w:sz w:val="24"/>
+          <w:szCs w:val="24"/>
+        </w:rPr>
+        <w:t>Cygwin</w:t>
+      </w:r>
+      <w:proofErr w:type="spellEnd"/>
+      <w:r>
+        <w:rPr>
+          <w:rFonts w:ascii="Times New Roman" w:hAnsi="Times New Roman" w:cs="Times New Roman"/>
+          <w:sz w:val="24"/>
+          <w:szCs w:val="24"/>
+        </w:rPr>
+        <w:t xml:space="preserve"> window, and use:</w:t>
+      </w:r>
+    </w:p>
+    <w:p>
+      <w:pPr>
+        <w:outlineLvl w:val="0"/>
+        <w:rPr>
+          <w:rFonts w:ascii="Times New Roman" w:hAnsi="Times New Roman" w:cs="Times New Roman"/>
+          <w:i/>
+          <w:iCs/>
+          <w:sz w:val="24"/>
+          <w:szCs w:val="24"/>
+        </w:rPr>
+      </w:pPr>
+      <w:proofErr w:type="spellStart"/>
+      <w:r>
+        <w:rPr>
+          <w:rFonts w:ascii="Times New Roman" w:hAnsi="Times New Roman" w:cs="Times New Roman"/>
+          <w:i/>
+          <w:iCs/>
+          <w:sz w:val="24"/>
+          <w:szCs w:val="24"/>
+        </w:rPr>
+        <w:t>git</w:t>
+      </w:r>
+      <w:proofErr w:type="spellEnd"/>
+      <w:r>
+        <w:rPr>
+          <w:rFonts w:ascii="Times New Roman" w:hAnsi="Times New Roman" w:cs="Times New Roman"/>
+          <w:i/>
+          <w:iCs/>
+          <w:sz w:val="24"/>
+          <w:szCs w:val="24"/>
+        </w:rPr>
+        <w:t xml:space="preserve"> clone https://github.com/arunsethuraman/ima2p</w:t>
+      </w:r>
+    </w:p>
+    <w:p>
+      <w:pPr>
+        <w:outlineLvl w:val="0"/>
+        <w:rPr>
+          <w:rFonts w:ascii="Times New Roman" w:hAnsi="Times New Roman" w:cs="Times New Roman"/>
+          <w:sz w:val="24"/>
+          <w:szCs w:val="24"/>
+        </w:rPr>
+      </w:pPr>
+      <w:r>
+        <w:rPr>
+          <w:rFonts w:ascii="Times New Roman" w:hAnsi="Times New Roman" w:cs="Times New Roman"/>
+          <w:sz w:val="24"/>
+          <w:szCs w:val="24"/>
+        </w:rPr>
+        <w:t xml:space="preserve">This will create a folder called </w:t>
+      </w:r>
+      <w:r>
+        <w:rPr>
+          <w:rFonts w:ascii="Times New Roman" w:hAnsi="Times New Roman" w:cs="Times New Roman"/>
+          <w:i/>
+          <w:iCs/>
+          <w:sz w:val="24"/>
+          <w:szCs w:val="24"/>
+        </w:rPr>
+        <w:t>ima2p</w:t>
+      </w:r>
+      <w:r>
+        <w:rPr>
+          <w:rFonts w:ascii="Times New Roman" w:hAnsi="Times New Roman" w:cs="Times New Roman"/>
+          <w:sz w:val="24"/>
+          <w:szCs w:val="24"/>
+        </w:rPr>
+        <w:t xml:space="preserve"> on your machine. Then </w:t>
+      </w:r>
+      <w:proofErr w:type="spellStart"/>
+      <w:r>
+        <w:rPr>
+          <w:rFonts w:ascii="Times New Roman" w:hAnsi="Times New Roman" w:cs="Times New Roman"/>
+          <w:sz w:val="24"/>
+          <w:szCs w:val="24"/>
+        </w:rPr>
+        <w:t>cd</w:t>
+      </w:r>
+      <w:proofErr w:type="spellEnd"/>
+      <w:r>
+        <w:rPr>
+          <w:rFonts w:ascii="Times New Roman" w:hAnsi="Times New Roman" w:cs="Times New Roman"/>
+          <w:sz w:val="24"/>
+          <w:szCs w:val="24"/>
+        </w:rPr>
+        <w:t xml:space="preserve"> into it.</w:t>
+      </w:r>
+    </w:p>
+    <w:p>
+      <w:pPr>
+        <w:outlineLvl w:val="0"/>
+        <w:rPr>
+          <w:rFonts w:ascii="Times New Roman" w:hAnsi="Times New Roman" w:cs="Times New Roman"/>
+          <w:sz w:val="24"/>
+          <w:szCs w:val="24"/>
+        </w:rPr>
+      </w:pPr>
+      <w:r>
+        <w:rPr>
+          <w:rFonts w:ascii="Times New Roman" w:hAnsi="Times New Roman" w:cs="Times New Roman"/>
+          <w:sz w:val="24"/>
+          <w:szCs w:val="24"/>
+        </w:rPr>
+        <w:t>Change permissions using:</w:t>
+      </w:r>
+    </w:p>
+    <w:p>
+      <w:pPr>
+        <w:outlineLvl w:val="0"/>
+        <w:rPr>
+          <w:rFonts w:ascii="Times New Roman" w:hAnsi="Times New Roman" w:cs="Times New Roman"/>
+          <w:i/>
+          <w:iCs/>
+          <w:sz w:val="24"/>
+          <w:szCs w:val="24"/>
+        </w:rPr>
+      </w:pPr>
+      <w:proofErr w:type="spellStart"/>
+      <w:r>
+        <w:rPr>
+          <w:rFonts w:ascii="Times New Roman" w:hAnsi="Times New Roman" w:cs="Times New Roman"/>
+          <w:i/>
+          <w:iCs/>
+          <w:sz w:val="24"/>
+          <w:szCs w:val="24"/>
+        </w:rPr>
+        <w:t>chmod</w:t>
+      </w:r>
+      <w:proofErr w:type="spellEnd"/>
+      <w:r>
+        <w:rPr>
+          <w:rFonts w:ascii="Times New Roman" w:hAnsi="Times New Roman" w:cs="Times New Roman"/>
+          <w:i/>
+          <w:iCs/>
+          <w:sz w:val="24"/>
+          <w:szCs w:val="24"/>
+        </w:rPr>
+        <w:t xml:space="preserve"> +x *</w:t>
+      </w:r>
+    </w:p>
+    <w:p>
+      <w:pPr>
+        <w:outlineLvl w:val="0"/>
+        <w:rPr>
+          <w:rFonts w:ascii="Times New Roman" w:hAnsi="Times New Roman" w:cs="Times New Roman"/>
+          <w:sz w:val="24"/>
+          <w:szCs w:val="24"/>
+        </w:rPr>
+      </w:pPr>
+      <w:r>
+        <w:rPr>
+          <w:rFonts w:ascii="Times New Roman" w:hAnsi="Times New Roman" w:cs="Times New Roman"/>
+          <w:sz w:val="24"/>
+          <w:szCs w:val="24"/>
+        </w:rPr>
+        <w:t>Now you should be able to install using:</w:t>
+      </w:r>
+    </w:p>
+    <w:p>
+      <w:pPr>
+        <w:outlineLvl w:val="0"/>
+        <w:rPr>
+          <w:rFonts w:ascii="Times New Roman" w:hAnsi="Times New Roman" w:cs="Times New Roman"/>
+          <w:i/>
+          <w:iCs/>
+          <w:sz w:val="24"/>
+          <w:szCs w:val="24"/>
+        </w:rPr>
+      </w:pPr>
+      <w:r>
+        <w:rPr>
+          <w:rFonts w:ascii="Times New Roman" w:hAnsi="Times New Roman" w:cs="Times New Roman"/>
+          <w:i/>
+          <w:iCs/>
+          <w:sz w:val="24"/>
+          <w:szCs w:val="24"/>
+        </w:rPr>
+        <w:t>./configure --with-</w:t>
+      </w:r>
+      <w:proofErr w:type="spellStart"/>
+      <w:r>
+        <w:rPr>
+          <w:rFonts w:ascii="Times New Roman" w:hAnsi="Times New Roman" w:cs="Times New Roman"/>
+          <w:i/>
+          <w:iCs/>
+          <w:sz w:val="24"/>
+          <w:szCs w:val="24"/>
+        </w:rPr>
+        <w:t>mpi</w:t>
+      </w:r>
+      <w:proofErr w:type="spellEnd"/>
+      <w:r>
+        <w:rPr>
+          <w:rFonts w:ascii="Times New Roman" w:hAnsi="Times New Roman" w:cs="Times New Roman"/>
+          <w:i/>
+          <w:iCs/>
+          <w:sz w:val="24"/>
+          <w:szCs w:val="24"/>
+        </w:rPr>
+        <w:t>=yes</w:t>
+      </w:r>
+    </w:p>
+    <w:p>
+      <w:pPr>
+        <w:outlineLvl w:val="0"/>
+        <w:rPr>
+          <w:rFonts w:ascii="Times New Roman" w:hAnsi="Times New Roman" w:cs="Times New Roman"/>
+          <w:sz w:val="24"/>
+          <w:szCs w:val="24"/>
+        </w:rPr>
+      </w:pPr>
+      <w:r>
+        <w:rPr>
+          <w:rFonts w:ascii="Times New Roman" w:hAnsi="Times New Roman" w:cs="Times New Roman"/>
+          <w:sz w:val="24"/>
+          <w:szCs w:val="24"/>
+        </w:rPr>
+        <w:t>Or try compiling from source as noted above.</w:t>
+      </w:r>
+    </w:p>
+    <w:p>
+      <w:pPr>
+        <w:outlineLvl w:val="0"/>
+        <w:rPr>
+          <w:rFonts w:ascii="Times New Roman" w:hAnsi="Times New Roman" w:cs="Times New Roman"/>
+          <w:sz w:val="24"/>
+          <w:szCs w:val="24"/>
+        </w:rPr>
+      </w:pPr>
+      <w:r>
+        <w:rPr>
+          <w:rFonts w:ascii="Times New Roman" w:hAnsi="Times New Roman" w:cs="Times New Roman"/>
+          <w:sz w:val="24"/>
+          <w:szCs w:val="24"/>
+        </w:rPr>
+        <w:t>You should then be able to execute using:</w:t>
+      </w:r>
+    </w:p>
+    <w:p>
+      <w:pPr>
+        <w:outlineLvl w:val="0"/>
+        <w:rPr>
+          <w:rFonts w:ascii="Times New Roman" w:hAnsi="Times New Roman" w:cs="Times New Roman"/>
+          <w:i/>
+          <w:iCs/>
+          <w:sz w:val="24"/>
+          <w:szCs w:val="24"/>
+        </w:rPr>
+      </w:pPr>
+      <w:proofErr w:type="spellStart"/>
+      <w:r>
+        <w:rPr>
+          <w:rFonts w:ascii="Times New Roman" w:hAnsi="Times New Roman" w:cs="Times New Roman"/>
+          <w:i/>
+          <w:iCs/>
+          <w:sz w:val="24"/>
+          <w:szCs w:val="24"/>
+        </w:rPr>
+        <w:t>mpiexec</w:t>
+      </w:r>
+      <w:proofErr w:type="spellEnd"/>
+      <w:r>
+        <w:rPr>
+          <w:rFonts w:ascii="Times New Roman" w:hAnsi="Times New Roman" w:cs="Times New Roman"/>
+          <w:i/>
+          <w:iCs/>
+          <w:sz w:val="24"/>
+          <w:szCs w:val="24"/>
+        </w:rPr>
+        <w:t xml:space="preserve"> -</w:t>
+      </w:r>
+      <w:proofErr w:type="spellStart"/>
+      <w:r>
+        <w:rPr>
+          <w:rFonts w:ascii="Times New Roman" w:hAnsi="Times New Roman" w:cs="Times New Roman"/>
+          <w:i/>
+          <w:iCs/>
+          <w:sz w:val="24"/>
+          <w:szCs w:val="24"/>
+        </w:rPr>
+        <w:t>np</w:t>
+      </w:r>
+      <w:proofErr w:type="spellEnd"/>
+      <w:r>
+        <w:rPr>
+          <w:rFonts w:ascii="Times New Roman" w:hAnsi="Times New Roman" w:cs="Times New Roman"/>
+          <w:i/>
+          <w:iCs/>
+          <w:sz w:val="24"/>
+          <w:szCs w:val="24"/>
+        </w:rPr>
+        <w:t xml:space="preserve"> &lt;number of processors&gt; ./IMa2p</w:t>
+      </w:r>
+    </w:p>
+    <w:p>
+      <w:pPr>
+        <w:pStyle w:val="ListParagraph"/>
+        <w:numPr>
+          <w:ilvl w:val="0"/>
+          <w:numId w:val="1"/>
+        </w:numPr>
+        <w:outlineLvl w:val="0"/>
+        <w:rPr>
+          <w:rFonts w:ascii="Times New Roman" w:hAnsi="Times New Roman" w:cs="Times New Roman"/>
+          <w:sz w:val="24"/>
+          <w:szCs w:val="24"/>
+        </w:rPr>
+      </w:pPr>
+      <w:r>
+        <w:rPr>
+          <w:rFonts w:ascii="Times New Roman" w:hAnsi="Times New Roman" w:cs="Times New Roman"/>
+          <w:sz w:val="24"/>
+          <w:szCs w:val="24"/>
+        </w:rPr>
         <w:t>Information in the Output files: Differences  from IMa2:</w:t>
       </w:r>
       <w:bookmarkEnd w:id="3"/>
@@ -1548,7 +2555,6 @@
           <w:sz w:val="24"/>
           <w:szCs w:val="24"/>
         </w:rPr>
-        <w:lastRenderedPageBreak/>
         <w:t>*.ti.</w:t>
       </w:r>
       <w:r>
@@ -1565,7 +2571,25 @@
           <w:sz w:val="24"/>
           <w:szCs w:val="24"/>
         </w:rPr>
-        <w:t xml:space="preserve"> – if you have set genealogies to be saved into separate *.ti files, these will be created for each processor, but the sampled genealogies will be saved only on the head node. This file will be named *.ti.0.</w:t>
+        <w:t xml:space="preserve"> – if you have set genealogies to be saved into separate *.</w:t>
+      </w:r>
+      <w:proofErr w:type="spellStart"/>
+      <w:r>
+        <w:rPr>
+          <w:rFonts w:ascii="Times New Roman" w:hAnsi="Times New Roman" w:cs="Times New Roman"/>
+          <w:sz w:val="24"/>
+          <w:szCs w:val="24"/>
+        </w:rPr>
+        <w:t>ti</w:t>
+      </w:r>
+      <w:proofErr w:type="spellEnd"/>
+      <w:r>
+        <w:rPr>
+          <w:rFonts w:ascii="Times New Roman" w:hAnsi="Times New Roman" w:cs="Times New Roman"/>
+          <w:sz w:val="24"/>
+          <w:szCs w:val="24"/>
+        </w:rPr>
+        <w:t xml:space="preserve"> files, these will be created for each processor, but the sampled genealogies will be saved only on the head node. This file will be named *.ti.0.</w:t>
       </w:r>
     </w:p>
     <w:p>
@@ -1587,7 +2611,25 @@
           <w:sz w:val="24"/>
           <w:szCs w:val="24"/>
         </w:rPr>
-        <w:t>*.mcf.&lt;processor number&gt; files – if you have set the MCMC states to be saved on each chain, this information is saved in files with the *.mcf extension. Each chain on each processor saves a different state file. All these files are important, if and when you wish to restart your ‘M’ or ‘L’ mode run in parallel.</w:t>
+        <w:t>*.</w:t>
+      </w:r>
+      <w:proofErr w:type="spellStart"/>
+      <w:r>
+        <w:rPr>
+          <w:rFonts w:ascii="Times New Roman" w:hAnsi="Times New Roman" w:cs="Times New Roman"/>
+          <w:sz w:val="24"/>
+          <w:szCs w:val="24"/>
+        </w:rPr>
+        <w:t>mcf</w:t>
+      </w:r>
+      <w:proofErr w:type="spellEnd"/>
+      <w:r>
+        <w:rPr>
+          <w:rFonts w:ascii="Times New Roman" w:hAnsi="Times New Roman" w:cs="Times New Roman"/>
+          <w:sz w:val="24"/>
+          <w:szCs w:val="24"/>
+        </w:rPr>
+        <w:t>.&lt;processor number&gt; files – if you have set the MCMC states to be saved on each chain, this information is saved in files with the *.mcf extension. Each chain on each processor saves a different state file. All these files are important, if and when you wish to restart your ‘M’ or ‘L’ mode run in parallel.</w:t>
       </w:r>
     </w:p>
     <w:p>
@@ -1609,7 +2651,25 @@
           <w:sz w:val="24"/>
           <w:szCs w:val="24"/>
         </w:rPr>
-        <w:t>*.burntrend.out.</w:t>
+        <w:t>*.</w:t>
+      </w:r>
+      <w:proofErr w:type="spellStart"/>
+      <w:r>
+        <w:rPr>
+          <w:rFonts w:ascii="Times New Roman" w:hAnsi="Times New Roman" w:cs="Times New Roman"/>
+          <w:sz w:val="24"/>
+          <w:szCs w:val="24"/>
+        </w:rPr>
+        <w:t>burntrend.out</w:t>
+      </w:r>
+      <w:proofErr w:type="spellEnd"/>
+      <w:r>
+        <w:rPr>
+          <w:rFonts w:ascii="Times New Roman" w:hAnsi="Times New Roman" w:cs="Times New Roman"/>
+          <w:sz w:val="24"/>
+          <w:szCs w:val="24"/>
+        </w:rPr>
+        <w:t>.</w:t>
       </w:r>
       <w:r>
         <w:rPr>
@@ -2829,7 +3889,7 @@
 </file>
 
 <file path=customXml/itemProps1.xml><?xml version="1.0" encoding="utf-8"?>
-<ds:datastoreItem xmlns:ds="http://schemas.openxmlformats.org/officeDocument/2006/customXml" ds:itemID="{9112D6A6-D3CE-4307-A0AD-1A2B74A05566}">
+<ds:datastoreItem xmlns:ds="http://schemas.openxmlformats.org/officeDocument/2006/customXml" ds:itemID="{25D41A5B-4791-4382-970B-D69997E6E47F}">
   <ds:schemaRefs>
     <ds:schemaRef ds:uri="http://schemas.openxmlformats.org/officeDocument/2006/bibliography"/>
   </ds:schemaRefs>

</xml_diff>

<commit_message>
Edited manuals with instructions on .ti files
</commit_message>
<xml_diff>
--- a/IMa2p manual.docx
+++ b/IMa2p manual.docx
@@ -288,6 +288,7 @@
           <w:szCs w:val="24"/>
         </w:rPr>
       </w:pPr>
+      <w:proofErr w:type="gramStart"/>
       <w:r>
         <w:rPr>
           <w:rFonts w:ascii="Times New Roman" w:hAnsi="Times New Roman" w:cs="Times New Roman"/>
@@ -295,7 +296,17 @@
           <w:szCs w:val="24"/>
           <w:shd w:val="clear" w:color="auto" w:fill="FFFFFF"/>
         </w:rPr>
-        <w:t>Sethuraman, A, J Hey. 2015. IMa2p - Parallel MCMC and inference of ancient demography under the Isolation with Migration (IM) model. Molecular Ecology Resources DOI: 10.1111/1755-0998.12437</w:t>
+        <w:t>Sethuraman, A, J Hey.</w:t>
+      </w:r>
+      <w:proofErr w:type="gramEnd"/>
+      <w:r>
+        <w:rPr>
+          <w:rFonts w:ascii="Times New Roman" w:hAnsi="Times New Roman" w:cs="Times New Roman"/>
+          <w:sz w:val="24"/>
+          <w:szCs w:val="24"/>
+          <w:shd w:val="clear" w:color="auto" w:fill="FFFFFF"/>
+        </w:rPr>
+        <w:t xml:space="preserve"> 2015. IMa2p - Parallel MCMC and inference of ancient demography under the Isolation with Migration (IM) model. Molecular Ecology Resources DOI: 10.1111/1755-0998.12437</w:t>
       </w:r>
     </w:p>
     <w:p>
@@ -490,7 +501,25 @@
           <w:sz w:val="24"/>
           <w:szCs w:val="24"/>
         </w:rPr>
-        <w:t xml:space="preserve"> (which contains all the compilers, and executables) is added to your machine’s path.</w:t>
+        <w:t xml:space="preserve"> (which contains all the </w:t>
+      </w:r>
+      <w:proofErr w:type="gramStart"/>
+      <w:r>
+        <w:rPr>
+          <w:rFonts w:ascii="Times New Roman" w:hAnsi="Times New Roman" w:cs="Times New Roman"/>
+          <w:sz w:val="24"/>
+          <w:szCs w:val="24"/>
+        </w:rPr>
+        <w:t>compilers,</w:t>
+      </w:r>
+      <w:proofErr w:type="gramEnd"/>
+      <w:r>
+        <w:rPr>
+          <w:rFonts w:ascii="Times New Roman" w:hAnsi="Times New Roman" w:cs="Times New Roman"/>
+          <w:sz w:val="24"/>
+          <w:szCs w:val="24"/>
+        </w:rPr>
+        <w:t xml:space="preserve"> and executables) is added to your machine’s path.</w:t>
       </w:r>
     </w:p>
     <w:p>
@@ -564,7 +593,25 @@
           <w:sz w:val="24"/>
           <w:szCs w:val="24"/>
         </w:rPr>
-        <w:t xml:space="preserve"> on your Unix machine – else see</w:t>
+        <w:t xml:space="preserve"> on your </w:t>
+      </w:r>
+      <w:proofErr w:type="gramStart"/>
+      <w:r>
+        <w:rPr>
+          <w:rFonts w:ascii="Times New Roman" w:hAnsi="Times New Roman" w:cs="Times New Roman"/>
+          <w:sz w:val="24"/>
+          <w:szCs w:val="24"/>
+        </w:rPr>
+        <w:t>Unix</w:t>
+      </w:r>
+      <w:proofErr w:type="gramEnd"/>
+      <w:r>
+        <w:rPr>
+          <w:rFonts w:ascii="Times New Roman" w:hAnsi="Times New Roman" w:cs="Times New Roman"/>
+          <w:sz w:val="24"/>
+          <w:szCs w:val="24"/>
+        </w:rPr>
+        <w:t xml:space="preserve"> machine – else see</w:t>
       </w:r>
       <w:r>
         <w:rPr>
@@ -689,6 +736,7 @@
         </w:rPr>
       </w:pPr>
       <w:proofErr w:type="spellStart"/>
+      <w:proofErr w:type="gramStart"/>
       <w:r>
         <w:rPr>
           <w:rFonts w:ascii="Times New Roman" w:hAnsi="Times New Roman" w:cs="Times New Roman"/>
@@ -700,6 +748,7 @@
         <w:t>chmod</w:t>
       </w:r>
       <w:proofErr w:type="spellEnd"/>
+      <w:proofErr w:type="gramEnd"/>
       <w:r>
         <w:rPr>
           <w:rFonts w:ascii="Times New Roman" w:hAnsi="Times New Roman" w:cs="Times New Roman"/>
@@ -746,15 +795,27 @@
           <w:szCs w:val="24"/>
         </w:rPr>
       </w:pPr>
-      <w:r>
-        <w:rPr>
-          <w:rFonts w:ascii="Times New Roman" w:hAnsi="Times New Roman" w:cs="Times New Roman"/>
-          <w:i/>
-          <w:iCs/>
-          <w:sz w:val="24"/>
-          <w:szCs w:val="24"/>
-        </w:rPr>
-        <w:t>./configure –with-</w:t>
+      <w:proofErr w:type="gramStart"/>
+      <w:r>
+        <w:rPr>
+          <w:rFonts w:ascii="Times New Roman" w:hAnsi="Times New Roman" w:cs="Times New Roman"/>
+          <w:i/>
+          <w:iCs/>
+          <w:sz w:val="24"/>
+          <w:szCs w:val="24"/>
+        </w:rPr>
+        <w:t>./</w:t>
+      </w:r>
+      <w:proofErr w:type="gramEnd"/>
+      <w:r>
+        <w:rPr>
+          <w:rFonts w:ascii="Times New Roman" w:hAnsi="Times New Roman" w:cs="Times New Roman"/>
+          <w:i/>
+          <w:iCs/>
+          <w:sz w:val="24"/>
+          <w:szCs w:val="24"/>
+        </w:rPr>
+        <w:t>configure –with-</w:t>
       </w:r>
       <w:proofErr w:type="spellStart"/>
       <w:r>
@@ -866,15 +927,27 @@
           <w:szCs w:val="24"/>
         </w:rPr>
       </w:pPr>
-      <w:r>
-        <w:rPr>
-          <w:rFonts w:ascii="Times New Roman" w:hAnsi="Times New Roman" w:cs="Times New Roman"/>
-          <w:i/>
-          <w:iCs/>
-          <w:sz w:val="24"/>
-          <w:szCs w:val="24"/>
-        </w:rPr>
-        <w:t>./configure –with-</w:t>
+      <w:proofErr w:type="gramStart"/>
+      <w:r>
+        <w:rPr>
+          <w:rFonts w:ascii="Times New Roman" w:hAnsi="Times New Roman" w:cs="Times New Roman"/>
+          <w:i/>
+          <w:iCs/>
+          <w:sz w:val="24"/>
+          <w:szCs w:val="24"/>
+        </w:rPr>
+        <w:t>./</w:t>
+      </w:r>
+      <w:proofErr w:type="gramEnd"/>
+      <w:r>
+        <w:rPr>
+          <w:rFonts w:ascii="Times New Roman" w:hAnsi="Times New Roman" w:cs="Times New Roman"/>
+          <w:i/>
+          <w:iCs/>
+          <w:sz w:val="24"/>
+          <w:szCs w:val="24"/>
+        </w:rPr>
+        <w:t>configure –with-</w:t>
       </w:r>
       <w:proofErr w:type="spellStart"/>
       <w:r>
@@ -949,15 +1022,27 @@
           <w:szCs w:val="24"/>
         </w:rPr>
       </w:pPr>
-      <w:r>
-        <w:rPr>
-          <w:rFonts w:ascii="Times New Roman" w:hAnsi="Times New Roman" w:cs="Times New Roman"/>
-          <w:i/>
-          <w:iCs/>
-          <w:sz w:val="24"/>
-          <w:szCs w:val="24"/>
-        </w:rPr>
-        <w:t>./configure –with-</w:t>
+      <w:proofErr w:type="gramStart"/>
+      <w:r>
+        <w:rPr>
+          <w:rFonts w:ascii="Times New Roman" w:hAnsi="Times New Roman" w:cs="Times New Roman"/>
+          <w:i/>
+          <w:iCs/>
+          <w:sz w:val="24"/>
+          <w:szCs w:val="24"/>
+        </w:rPr>
+        <w:t>./</w:t>
+      </w:r>
+      <w:proofErr w:type="gramEnd"/>
+      <w:r>
+        <w:rPr>
+          <w:rFonts w:ascii="Times New Roman" w:hAnsi="Times New Roman" w:cs="Times New Roman"/>
+          <w:i/>
+          <w:iCs/>
+          <w:sz w:val="24"/>
+          <w:szCs w:val="24"/>
+        </w:rPr>
+        <w:t>configure –with-</w:t>
       </w:r>
       <w:proofErr w:type="spellStart"/>
       <w:r>
@@ -1069,6 +1154,7 @@
           <w:szCs w:val="24"/>
         </w:rPr>
       </w:pPr>
+      <w:proofErr w:type="gramStart"/>
       <w:r>
         <w:rPr>
           <w:rFonts w:ascii="Times New Roman" w:hAnsi="Times New Roman" w:cs="Times New Roman"/>
@@ -1079,6 +1165,7 @@
         </w:rPr>
         <w:t>make</w:t>
       </w:r>
+      <w:proofErr w:type="gramEnd"/>
     </w:p>
     <w:p>
       <w:pPr>
@@ -1127,15 +1214,27 @@
           <w:szCs w:val="24"/>
         </w:rPr>
       </w:pPr>
-      <w:r>
-        <w:rPr>
-          <w:rFonts w:ascii="Times New Roman" w:hAnsi="Times New Roman" w:cs="Times New Roman"/>
-          <w:i/>
-          <w:iCs/>
-          <w:sz w:val="24"/>
-          <w:szCs w:val="24"/>
-        </w:rPr>
-        <w:t>make install</w:t>
+      <w:proofErr w:type="gramStart"/>
+      <w:r>
+        <w:rPr>
+          <w:rFonts w:ascii="Times New Roman" w:hAnsi="Times New Roman" w:cs="Times New Roman"/>
+          <w:i/>
+          <w:iCs/>
+          <w:sz w:val="24"/>
+          <w:szCs w:val="24"/>
+        </w:rPr>
+        <w:t>make</w:t>
+      </w:r>
+      <w:proofErr w:type="gramEnd"/>
+      <w:r>
+        <w:rPr>
+          <w:rFonts w:ascii="Times New Roman" w:hAnsi="Times New Roman" w:cs="Times New Roman"/>
+          <w:i/>
+          <w:iCs/>
+          <w:sz w:val="24"/>
+          <w:szCs w:val="24"/>
+        </w:rPr>
+        <w:t xml:space="preserve"> install</w:t>
       </w:r>
     </w:p>
     <w:p>
@@ -1375,6 +1474,7 @@
         </w:rPr>
       </w:pPr>
       <w:proofErr w:type="spellStart"/>
+      <w:proofErr w:type="gramStart"/>
       <w:r>
         <w:rPr>
           <w:rFonts w:ascii="Times New Roman" w:hAnsi="Times New Roman" w:cs="Times New Roman"/>
@@ -1386,6 +1486,7 @@
         <w:t>mpicxx</w:t>
       </w:r>
       <w:proofErr w:type="spellEnd"/>
+      <w:proofErr w:type="gramEnd"/>
       <w:r>
         <w:rPr>
           <w:rFonts w:ascii="Times New Roman" w:hAnsi="Times New Roman" w:cs="Times New Roman"/>
@@ -1711,6 +1812,7 @@
         </w:rPr>
       </w:pPr>
       <w:proofErr w:type="spellStart"/>
+      <w:proofErr w:type="gramStart"/>
       <w:r>
         <w:rPr>
           <w:rFonts w:ascii="Times New Roman" w:hAnsi="Times New Roman" w:cs="Times New Roman"/>
@@ -1722,6 +1824,7 @@
         <w:t>mpirun</w:t>
       </w:r>
       <w:proofErr w:type="spellEnd"/>
+      <w:proofErr w:type="gramEnd"/>
       <w:r>
         <w:rPr>
           <w:rFonts w:ascii="Times New Roman" w:hAnsi="Times New Roman" w:cs="Times New Roman"/>
@@ -1821,6 +1924,7 @@
         <w:t>–</w:t>
       </w:r>
       <w:proofErr w:type="spellStart"/>
+      <w:proofErr w:type="gramStart"/>
       <w:r>
         <w:rPr>
           <w:rFonts w:ascii="Times New Roman" w:hAnsi="Times New Roman" w:cs="Times New Roman"/>
@@ -1831,6 +1935,7 @@
         <w:t>hn</w:t>
       </w:r>
       <w:proofErr w:type="spellEnd"/>
+      <w:proofErr w:type="gramEnd"/>
       <w:r>
         <w:rPr>
           <w:rFonts w:ascii="Times New Roman" w:hAnsi="Times New Roman" w:cs="Times New Roman"/>
@@ -1858,6 +1963,7 @@
         <w:t>–</w:t>
       </w:r>
       <w:proofErr w:type="spellStart"/>
+      <w:proofErr w:type="gramStart"/>
       <w:r>
         <w:rPr>
           <w:rFonts w:ascii="Times New Roman" w:hAnsi="Times New Roman" w:cs="Times New Roman"/>
@@ -1867,6 +1973,7 @@
         <w:t>hn</w:t>
       </w:r>
       <w:proofErr w:type="spellEnd"/>
+      <w:proofErr w:type="gramEnd"/>
       <w:r>
         <w:rPr>
           <w:rFonts w:ascii="Times New Roman" w:hAnsi="Times New Roman" w:cs="Times New Roman"/>
@@ -1895,6 +2002,7 @@
         </w:rPr>
       </w:pPr>
       <w:proofErr w:type="spellStart"/>
+      <w:proofErr w:type="gramStart"/>
       <w:r>
         <w:rPr>
           <w:rFonts w:ascii="Times New Roman" w:hAnsi="Times New Roman" w:cs="Times New Roman"/>
@@ -1906,6 +2014,7 @@
         <w:t>mpirun</w:t>
       </w:r>
       <w:proofErr w:type="spellEnd"/>
+      <w:proofErr w:type="gramEnd"/>
       <w:r>
         <w:rPr>
           <w:rFonts w:ascii="Times New Roman" w:hAnsi="Times New Roman" w:cs="Times New Roman"/>
@@ -2192,6 +2301,7 @@
         </w:rPr>
       </w:pPr>
       <w:proofErr w:type="spellStart"/>
+      <w:proofErr w:type="gramStart"/>
       <w:r>
         <w:rPr>
           <w:rFonts w:ascii="Times New Roman" w:hAnsi="Times New Roman" w:cs="Times New Roman"/>
@@ -2203,6 +2313,7 @@
         <w:t>git</w:t>
       </w:r>
       <w:proofErr w:type="spellEnd"/>
+      <w:proofErr w:type="gramEnd"/>
       <w:r>
         <w:rPr>
           <w:rFonts w:ascii="Times New Roman" w:hAnsi="Times New Roman" w:cs="Times New Roman"/>
@@ -2247,7 +2358,16 @@
           <w:sz w:val="24"/>
           <w:szCs w:val="24"/>
         </w:rPr>
-        <w:t xml:space="preserve"> on your machine. Then </w:t>
+        <w:t xml:space="preserve"> on your machine. </w:t>
+      </w:r>
+      <w:proofErr w:type="gramStart"/>
+      <w:r>
+        <w:rPr>
+          <w:rFonts w:ascii="Times New Roman" w:hAnsi="Times New Roman" w:cs="Times New Roman"/>
+          <w:sz w:val="24"/>
+          <w:szCs w:val="24"/>
+        </w:rPr>
+        <w:t xml:space="preserve">Then </w:t>
       </w:r>
       <w:proofErr w:type="spellStart"/>
       <w:r>
@@ -2267,6 +2387,7 @@
         </w:rPr>
         <w:t xml:space="preserve"> into it.</w:t>
       </w:r>
+      <w:proofErr w:type="gramEnd"/>
     </w:p>
     <w:p>
       <w:pPr>
@@ -2298,6 +2419,7 @@
         </w:rPr>
       </w:pPr>
       <w:proofErr w:type="spellStart"/>
+      <w:proofErr w:type="gramStart"/>
       <w:r>
         <w:rPr>
           <w:rFonts w:ascii="Times New Roman" w:hAnsi="Times New Roman" w:cs="Times New Roman"/>
@@ -2309,6 +2431,7 @@
         <w:t>chmod</w:t>
       </w:r>
       <w:proofErr w:type="spellEnd"/>
+      <w:proofErr w:type="gramEnd"/>
       <w:r>
         <w:rPr>
           <w:rFonts w:ascii="Times New Roman" w:hAnsi="Times New Roman" w:cs="Times New Roman"/>
@@ -2349,15 +2472,27 @@
           <w:szCs w:val="24"/>
         </w:rPr>
       </w:pPr>
-      <w:r>
-        <w:rPr>
-          <w:rFonts w:ascii="Times New Roman" w:hAnsi="Times New Roman" w:cs="Times New Roman"/>
-          <w:i/>
-          <w:iCs/>
-          <w:sz w:val="24"/>
-          <w:szCs w:val="24"/>
-        </w:rPr>
-        <w:t>./configure --with-</w:t>
+      <w:proofErr w:type="gramStart"/>
+      <w:r>
+        <w:rPr>
+          <w:rFonts w:ascii="Times New Roman" w:hAnsi="Times New Roman" w:cs="Times New Roman"/>
+          <w:i/>
+          <w:iCs/>
+          <w:sz w:val="24"/>
+          <w:szCs w:val="24"/>
+        </w:rPr>
+        <w:t>./</w:t>
+      </w:r>
+      <w:proofErr w:type="gramEnd"/>
+      <w:r>
+        <w:rPr>
+          <w:rFonts w:ascii="Times New Roman" w:hAnsi="Times New Roman" w:cs="Times New Roman"/>
+          <w:i/>
+          <w:iCs/>
+          <w:sz w:val="24"/>
+          <w:szCs w:val="24"/>
+        </w:rPr>
+        <w:t>configure --with-</w:t>
       </w:r>
       <w:proofErr w:type="spellStart"/>
       <w:r>
@@ -2430,6 +2565,7 @@
         </w:rPr>
       </w:pPr>
       <w:proofErr w:type="spellStart"/>
+      <w:proofErr w:type="gramStart"/>
       <w:r>
         <w:rPr>
           <w:rFonts w:ascii="Times New Roman" w:hAnsi="Times New Roman" w:cs="Times New Roman"/>
@@ -2441,6 +2577,7 @@
         <w:t>mpiexec</w:t>
       </w:r>
       <w:proofErr w:type="spellEnd"/>
+      <w:proofErr w:type="gramEnd"/>
       <w:r>
         <w:rPr>
           <w:rFonts w:ascii="Times New Roman" w:hAnsi="Times New Roman" w:cs="Times New Roman"/>
@@ -2555,15 +2692,25 @@
           <w:sz w:val="24"/>
           <w:szCs w:val="24"/>
         </w:rPr>
-        <w:t>*.ti.</w:t>
-      </w:r>
-      <w:r>
-        <w:rPr>
-          <w:rFonts w:ascii="Times New Roman" w:hAnsi="Times New Roman" w:cs="Times New Roman"/>
-          <w:sz w:val="24"/>
-          <w:szCs w:val="24"/>
-        </w:rPr>
-        <w:t>0 file</w:t>
+        <w:t>*.</w:t>
+      </w:r>
+      <w:proofErr w:type="spellStart"/>
+      <w:r>
+        <w:rPr>
+          <w:rFonts w:ascii="Times New Roman" w:hAnsi="Times New Roman" w:cs="Times New Roman"/>
+          <w:sz w:val="24"/>
+          <w:szCs w:val="24"/>
+        </w:rPr>
+        <w:t>ti</w:t>
+      </w:r>
+      <w:proofErr w:type="spellEnd"/>
+      <w:r>
+        <w:rPr>
+          <w:rFonts w:ascii="Times New Roman" w:hAnsi="Times New Roman" w:cs="Times New Roman"/>
+          <w:sz w:val="24"/>
+          <w:szCs w:val="24"/>
+        </w:rPr>
+        <w:t xml:space="preserve"> file</w:t>
       </w:r>
       <w:r>
         <w:rPr>
@@ -2589,8 +2736,26 @@
           <w:sz w:val="24"/>
           <w:szCs w:val="24"/>
         </w:rPr>
-        <w:t xml:space="preserve"> files, these will be created for each processor, but the sampled genealogies will be saved only on the head node. This file will be named *.ti.0.</w:t>
-      </w:r>
+        <w:t xml:space="preserve"> files, these will be created for each processor, but the sampled genealogies will be saved only on the head node.</w:t>
+      </w:r>
+      <w:r>
+        <w:rPr>
+          <w:rFonts w:ascii="Times New Roman" w:hAnsi="Times New Roman" w:cs="Times New Roman"/>
+          <w:sz w:val="24"/>
+          <w:szCs w:val="24"/>
+        </w:rPr>
+        <w:t xml:space="preserve"> This file will be named *.</w:t>
+      </w:r>
+      <w:proofErr w:type="spellStart"/>
+      <w:r>
+        <w:rPr>
+          <w:rFonts w:ascii="Times New Roman" w:hAnsi="Times New Roman" w:cs="Times New Roman"/>
+          <w:sz w:val="24"/>
+          <w:szCs w:val="24"/>
+        </w:rPr>
+        <w:t>ti</w:t>
+      </w:r>
+      <w:proofErr w:type="spellEnd"/>
     </w:p>
     <w:p>
       <w:pPr>
@@ -2623,13 +2788,23 @@
         <w:t>mcf</w:t>
       </w:r>
       <w:proofErr w:type="spellEnd"/>
-      <w:r>
-        <w:rPr>
-          <w:rFonts w:ascii="Times New Roman" w:hAnsi="Times New Roman" w:cs="Times New Roman"/>
-          <w:sz w:val="24"/>
-          <w:szCs w:val="24"/>
-        </w:rPr>
-        <w:t>.&lt;processor number&gt; files – if you have set the MCMC states to be saved on each chain, this information is saved in files with the *.mcf extension. Each chain on each processor saves a different state file. All these files are important, if and when you wish to restart your ‘M’ or ‘L’ mode run in parallel.</w:t>
+      <w:proofErr w:type="gramStart"/>
+      <w:r>
+        <w:rPr>
+          <w:rFonts w:ascii="Times New Roman" w:hAnsi="Times New Roman" w:cs="Times New Roman"/>
+          <w:sz w:val="24"/>
+          <w:szCs w:val="24"/>
+        </w:rPr>
+        <w:t>.&lt;</w:t>
+      </w:r>
+      <w:proofErr w:type="gramEnd"/>
+      <w:r>
+        <w:rPr>
+          <w:rFonts w:ascii="Times New Roman" w:hAnsi="Times New Roman" w:cs="Times New Roman"/>
+          <w:sz w:val="24"/>
+          <w:szCs w:val="24"/>
+        </w:rPr>
+        <w:t>processor number&gt; files – if you have set the MCMC states to be saved on each chain, this information is saved in files with the *.mcf extension. Each chain on each processor saves a different state file. All these files are important, if and when you wish to restart your ‘M’ or ‘L’ mode run in parallel.</w:t>
       </w:r>
     </w:p>
     <w:p>
@@ -2663,6 +2838,7 @@
         <w:t>burntrend.out</w:t>
       </w:r>
       <w:proofErr w:type="spellEnd"/>
+      <w:proofErr w:type="gramStart"/>
       <w:r>
         <w:rPr>
           <w:rFonts w:ascii="Times New Roman" w:hAnsi="Times New Roman" w:cs="Times New Roman"/>
@@ -2677,7 +2853,16 @@
           <w:sz w:val="24"/>
           <w:szCs w:val="24"/>
         </w:rPr>
-        <w:t>&lt;processor number&gt; file</w:t>
+        <w:t>&lt;</w:t>
+      </w:r>
+      <w:proofErr w:type="gramEnd"/>
+      <w:r>
+        <w:rPr>
+          <w:rFonts w:ascii="Times New Roman" w:hAnsi="Times New Roman" w:cs="Times New Roman"/>
+          <w:sz w:val="24"/>
+          <w:szCs w:val="24"/>
+        </w:rPr>
+        <w:t>processor number&gt; file</w:t>
       </w:r>
       <w:r>
         <w:rPr>
@@ -3889,7 +4074,7 @@
 </file>
 
 <file path=customXml/itemProps1.xml><?xml version="1.0" encoding="utf-8"?>
-<ds:datastoreItem xmlns:ds="http://schemas.openxmlformats.org/officeDocument/2006/customXml" ds:itemID="{25D41A5B-4791-4382-970B-D69997E6E47F}">
+<ds:datastoreItem xmlns:ds="http://schemas.openxmlformats.org/officeDocument/2006/customXml" ds:itemID="{5E2E595A-EC36-4FEB-AE4E-FBF5FD4C5B5E}">
   <ds:schemaRefs>
     <ds:schemaRef ds:uri="http://schemas.openxmlformats.org/officeDocument/2006/bibliography"/>
   </ds:schemaRefs>

</xml_diff>